<commit_message>
made compare system cleaner for sorting and duplicates (Now  works with functors and has a default value for the ">" and the "==" opeartors)
</commit_message>
<xml_diff>
--- a/Docs/HÁZI FELADAT.docx
+++ b/Docs/HÁZI FELADAT.docx
@@ -63,7 +63,6 @@
         </w:rPr>
         <w:t>Feladatválasztás/</w:t>
       </w:r>
-      <w:proofErr w:type="spellStart"/>
       <w:r>
         <w:rPr>
           <w:sz w:val="40"/>
@@ -71,7 +70,6 @@
         </w:rPr>
         <w:t>Feladatspecifikácó</w:t>
       </w:r>
-      <w:proofErr w:type="spellEnd"/>
     </w:p>
     <w:p>
       <w:pPr>
@@ -123,7 +121,14 @@
           <w:sz w:val="28"/>
           <w:szCs w:val="28"/>
         </w:rPr>
-        <w:t>2024.04.13</w:t>
+        <w:t>2024.04.</w:t>
+      </w:r>
+      <w:r>
+        <w:rPr>
+          <w:sz w:val="28"/>
+          <w:szCs w:val="28"/>
+        </w:rPr>
+        <w:t>21</w:t>
       </w:r>
     </w:p>
     <w:p>
@@ -134,7 +139,7 @@
     <w:p>
       <w:pPr>
         <w:tabs>
-          <w:tab w:val="left" w:pos="540"/>
+          <w:tab w:val="left" w:pos="720"/>
           <w:tab w:val="left" w:leader="dot" w:pos="9000"/>
         </w:tabs>
         <w:spacing w:after="0"/>
@@ -161,7 +166,7 @@
     <w:p>
       <w:pPr>
         <w:tabs>
-          <w:tab w:val="left" w:pos="540"/>
+          <w:tab w:val="left" w:pos="720"/>
           <w:tab w:val="left" w:leader="dot" w:pos="9000"/>
         </w:tabs>
         <w:spacing w:after="0"/>
@@ -183,7 +188,7 @@
     <w:p>
       <w:pPr>
         <w:tabs>
-          <w:tab w:val="left" w:pos="540"/>
+          <w:tab w:val="left" w:pos="720"/>
           <w:tab w:val="left" w:leader="dot" w:pos="9000"/>
         </w:tabs>
         <w:spacing w:after="0"/>
@@ -198,6 +203,126 @@
       <w:r>
         <w:tab/>
         <w:t>3</w:t>
+      </w:r>
+    </w:p>
+    <w:p>
+      <w:pPr>
+        <w:tabs>
+          <w:tab w:val="left" w:pos="720"/>
+          <w:tab w:val="left" w:leader="dot" w:pos="9000"/>
+        </w:tabs>
+        <w:spacing w:after="0"/>
+      </w:pPr>
+      <w:r>
+        <w:t>3.1)</w:t>
+      </w:r>
+      <w:r>
+        <w:tab/>
+        <w:t>Osztály modellek</w:t>
+      </w:r>
+      <w:r>
+        <w:tab/>
+        <w:t>3</w:t>
+      </w:r>
+    </w:p>
+    <w:p>
+      <w:pPr>
+        <w:tabs>
+          <w:tab w:val="left" w:pos="720"/>
+          <w:tab w:val="left" w:leader="dot" w:pos="9000"/>
+        </w:tabs>
+        <w:spacing w:after="0"/>
+      </w:pPr>
+      <w:r>
+        <w:t>3.1.1)</w:t>
+      </w:r>
+      <w:r>
+        <w:tab/>
+        <w:t>Lista Elem</w:t>
+      </w:r>
+      <w:r>
+        <w:tab/>
+        <w:t>3</w:t>
+      </w:r>
+    </w:p>
+    <w:p>
+      <w:pPr>
+        <w:tabs>
+          <w:tab w:val="left" w:pos="720"/>
+          <w:tab w:val="left" w:leader="dot" w:pos="9000"/>
+        </w:tabs>
+        <w:spacing w:after="0"/>
+      </w:pPr>
+      <w:r>
+        <w:t>3.1.2)</w:t>
+      </w:r>
+      <w:r>
+        <w:tab/>
+        <w:t>Lista</w:t>
+      </w:r>
+      <w:r>
+        <w:tab/>
+        <w:t>3</w:t>
+      </w:r>
+    </w:p>
+    <w:p>
+      <w:pPr>
+        <w:tabs>
+          <w:tab w:val="left" w:pos="720"/>
+          <w:tab w:val="left" w:leader="dot" w:pos="9000"/>
+        </w:tabs>
+        <w:spacing w:after="0"/>
+      </w:pPr>
+      <w:r>
+        <w:t>3.1.3)</w:t>
+      </w:r>
+      <w:r>
+        <w:tab/>
+        <w:t>Iterátor</w:t>
+      </w:r>
+      <w:r>
+        <w:tab/>
+        <w:t>4</w:t>
+      </w:r>
+    </w:p>
+    <w:p>
+      <w:pPr>
+        <w:tabs>
+          <w:tab w:val="left" w:pos="720"/>
+          <w:tab w:val="left" w:leader="dot" w:pos="9000"/>
+        </w:tabs>
+        <w:spacing w:after="0"/>
+      </w:pPr>
+      <w:r>
+        <w:t>3.1.4)</w:t>
+      </w:r>
+      <w:r>
+        <w:tab/>
+        <w:t>Teszt Osztály</w:t>
+      </w:r>
+      <w:r>
+        <w:tab/>
+        <w:t>5</w:t>
+      </w:r>
+    </w:p>
+    <w:p>
+      <w:pPr>
+        <w:tabs>
+          <w:tab w:val="left" w:pos="720"/>
+          <w:tab w:val="left" w:leader="dot" w:pos="9000"/>
+        </w:tabs>
+        <w:spacing w:after="0"/>
+      </w:pPr>
+      <w:r>
+        <w:t>3.2)</w:t>
+      </w:r>
+      <w:r>
+        <w:tab/>
+        <w:t>Algoritmusok</w:t>
+      </w:r>
+      <w:r>
+        <w:tab/>
+        <w:t>5</w:t>
       </w:r>
     </w:p>
     <w:p>
@@ -264,31 +389,7 @@
         <w:jc w:val="both"/>
       </w:pPr>
       <w:r>
-        <w:t>Valósítsa meg az összes értelmes műveletet operátor átdefiniálással (</w:t>
-      </w:r>
-      <w:proofErr w:type="spellStart"/>
-      <w:r>
-        <w:t>overload</w:t>
-      </w:r>
-      <w:proofErr w:type="spellEnd"/>
-      <w:r>
-        <w:t xml:space="preserve">), de nem kell ragaszkodni az összes operátor átdefiniálásához! Legyen az osztálynak </w:t>
-      </w:r>
-      <w:proofErr w:type="spellStart"/>
-      <w:r>
-        <w:t>iterátora</w:t>
-      </w:r>
-      <w:proofErr w:type="spellEnd"/>
-      <w:r>
-        <w:t xml:space="preserve"> is! Legyen képes az objektum </w:t>
-      </w:r>
-      <w:proofErr w:type="spellStart"/>
-      <w:r>
-        <w:t>perzisztens</w:t>
-      </w:r>
-      <w:proofErr w:type="spellEnd"/>
-      <w:r>
-        <w:t xml:space="preserve"> viselkedésre!</w:t>
+        <w:t>Valósítsa meg az összes értelmes műveletet operátor átdefiniálással (overload), de nem kell ragaszkodni az összes operátor átdefiniálásához! Legyen az osztálynak iterátora is! Legyen képes az objektum perzisztens viselkedésre!</w:t>
       </w:r>
     </w:p>
     <w:p>
@@ -364,15 +465,7 @@
         <w:jc w:val="both"/>
       </w:pPr>
       <w:r>
-        <w:t xml:space="preserve">3.) Lista egy adott helyére (index) vesszük fel az új elemet, azt csak akkor tudjuk megtenni, ha </w:t>
-      </w:r>
-      <w:proofErr w:type="spellStart"/>
-      <w:r>
-        <w:t>valid</w:t>
-      </w:r>
-      <w:proofErr w:type="spellEnd"/>
-      <w:r>
-        <w:t xml:space="preserve"> indexet adunk meg (0-nál nagyobb, lista méreténél nem nagyobb).</w:t>
+        <w:t>3.) Lista egy adott helyére (index) vesszük fel az új elemet, azt csak akkor tudjuk megtenni, ha valid indexet adunk meg (0-nál nagyobb, lista méreténél nem nagyobb).</w:t>
       </w:r>
     </w:p>
     <w:p>
@@ -391,15 +484,7 @@
         <w:t>Lista elemeit akár a [] operátorral vagy akár függvénnyel is elérhetjük. Mindkét esetben index megadásával tudjuk lekérni a kívánt elemet, illetve szintén mindkét esetben működik konstans tagokra is</w:t>
       </w:r>
       <w:r>
-        <w:t xml:space="preserve">. (Csak </w:t>
-      </w:r>
-      <w:proofErr w:type="spellStart"/>
-      <w:r>
-        <w:t>valid</w:t>
-      </w:r>
-      <w:proofErr w:type="spellEnd"/>
-      <w:r>
-        <w:t xml:space="preserve"> indexelés esetén működik)</w:t>
+        <w:t>. (Csak valid indexelés esetén működik)</w:t>
       </w:r>
     </w:p>
     <w:p>
@@ -409,11 +494,9 @@
       <w:r>
         <w:t xml:space="preserve">2.3. </w:t>
       </w:r>
-      <w:proofErr w:type="spellStart"/>
       <w:r>
         <w:t>Iterátor</w:t>
       </w:r>
-      <w:proofErr w:type="spellEnd"/>
     </w:p>
     <w:p>
       <w:pPr>
@@ -421,23 +504,7 @@
         <w:jc w:val="both"/>
       </w:pPr>
       <w:r>
-        <w:t xml:space="preserve">Lista elemei továbbá elérhető </w:t>
-      </w:r>
-      <w:proofErr w:type="spellStart"/>
-      <w:r>
-        <w:t>iterátorral</w:t>
-      </w:r>
-      <w:proofErr w:type="spellEnd"/>
-      <w:r>
-        <w:t xml:space="preserve"> is. Az </w:t>
-      </w:r>
-      <w:proofErr w:type="spellStart"/>
-      <w:r>
-        <w:t>iterátor</w:t>
-      </w:r>
-      <w:proofErr w:type="spellEnd"/>
-      <w:r>
-        <w:t xml:space="preserve"> képes:</w:t>
+        <w:t>Lista elemei továbbá elérhető iterátorral is. Az iterátor képes:</w:t>
       </w:r>
     </w:p>
     <w:p>
@@ -446,20 +513,7 @@
         <w:jc w:val="both"/>
       </w:pPr>
       <w:r>
-        <w:t xml:space="preserve">1.) Előre/Hátra haladni, post- és </w:t>
-      </w:r>
-      <w:proofErr w:type="spellStart"/>
-      <w:proofErr w:type="gramStart"/>
-      <w:r>
-        <w:t>pre</w:t>
-      </w:r>
-      <w:proofErr w:type="spellEnd"/>
-      <w:r>
-        <w:t>-növelés</w:t>
-      </w:r>
-      <w:proofErr w:type="gramEnd"/>
-      <w:r>
-        <w:t>/csökkentés operátorokkal.</w:t>
+        <w:t>1.) Előre/Hátra haladni, post- és pre-növelés/csökkentés operátorokkal.</w:t>
       </w:r>
     </w:p>
     <w:p>
@@ -468,31 +522,15 @@
         <w:jc w:val="both"/>
       </w:pPr>
       <w:r>
-        <w:t xml:space="preserve">2.) Lista elem </w:t>
-      </w:r>
-      <w:proofErr w:type="spellStart"/>
-      <w:r>
-        <w:t>perzisztens</w:t>
-      </w:r>
-      <w:proofErr w:type="spellEnd"/>
-      <w:r>
-        <w:t xml:space="preserve"> viselkedésére a „-&gt;” és „*” operátorokkal.</w:t>
-      </w:r>
-    </w:p>
-    <w:p>
-      <w:pPr>
-        <w:jc w:val="both"/>
-      </w:pPr>
-      <w:r>
-        <w:t xml:space="preserve">Továbbá az </w:t>
-      </w:r>
-      <w:proofErr w:type="spellStart"/>
-      <w:r>
-        <w:t>iterátor</w:t>
-      </w:r>
-      <w:proofErr w:type="spellEnd"/>
-      <w:r>
-        <w:t xml:space="preserve"> ad lehetőséget a lista</w:t>
+        <w:t>2.) Lista elem perzisztens viselkedésére a „-&gt;” és „*” operátorokkal.</w:t>
+      </w:r>
+    </w:p>
+    <w:p>
+      <w:pPr>
+        <w:jc w:val="both"/>
+      </w:pPr>
+      <w:r>
+        <w:t>Továbbá az iterátor ad lehetőséget a lista</w:t>
       </w:r>
       <w:r>
         <w:t xml:space="preserve"> be</w:t>
@@ -533,43 +571,34 @@
         <w:jc w:val="both"/>
       </w:pPr>
       <w:r>
-        <w:t xml:space="preserve">Mivel ez egy generikus lista, ezért az egyes fajta elemeket írni/olvasni nem lehet ugyanazzal a módszerrel. Írásról és olvasásról az egyes </w:t>
-      </w:r>
-      <w:proofErr w:type="spellStart"/>
-      <w:r>
-        <w:t>c</w:t>
-      </w:r>
-      <w:r>
+        <w:rPr>
+          <w:highlight w:val="yellow"/>
+        </w:rPr>
+        <w:t>Mivel ez egy generikus lista, ezért az egyes fajta elemeket írni/olvasni nem lehet ugyanazzal a módszerrel. Írásról és olvasásról az egyes c</w:t>
+      </w:r>
+      <w:r>
+        <w:rPr>
+          <w:highlight w:val="yellow"/>
+        </w:rPr>
         <w:t>l</w:t>
       </w:r>
       <w:r>
-        <w:t>ass</w:t>
-      </w:r>
-      <w:proofErr w:type="spellEnd"/>
-      <w:r>
-        <w:t xml:space="preserve">-oknak kell gondoskodniuk. A </w:t>
-      </w:r>
-      <w:r>
+        <w:rPr>
+          <w:highlight w:val="yellow"/>
+        </w:rPr>
+        <w:t xml:space="preserve">ass-oknak kell gondoskodniuk. A </w:t>
+      </w:r>
+      <w:r>
+        <w:rPr>
+          <w:highlight w:val="yellow"/>
+        </w:rPr>
         <w:t>tesztesetek</w:t>
       </w:r>
       <w:r>
-        <w:t xml:space="preserve"> során lesz példa egy egyszerű integer és egy összetett </w:t>
-      </w:r>
-      <w:proofErr w:type="spellStart"/>
-      <w:r>
-        <w:t>class</w:t>
-      </w:r>
-      <w:proofErr w:type="spellEnd"/>
-      <w:r>
-        <w:t xml:space="preserve"> (1 </w:t>
-      </w:r>
-      <w:proofErr w:type="spellStart"/>
-      <w:r>
-        <w:t>bool</w:t>
-      </w:r>
-      <w:proofErr w:type="spellEnd"/>
-      <w:r>
-        <w:t xml:space="preserve"> és 1 int) írására és olvasására.</w:t>
+        <w:rPr>
+          <w:highlight w:val="yellow"/>
+        </w:rPr>
+        <w:t xml:space="preserve"> során lesz példa egy egyszerű integer és egy összetett class (1 bool és 1 int) írására és olvasására.</w:t>
       </w:r>
     </w:p>
     <w:p>
@@ -579,7 +608,7 @@
     </w:p>
     <w:p>
       <w:pPr>
-        <w:jc w:val="both"/>
+        <w:pStyle w:val="Cmsor1"/>
       </w:pPr>
       <w:r>
         <w:lastRenderedPageBreak/>
@@ -590,9 +619,1687 @@
       <w:pPr>
         <w:jc w:val="both"/>
       </w:pPr>
+      <w:r>
+        <w:t>A feladat 4 class (Lista, Lista Elem, Iterátor, Teszt Class) és egy tesztprogram megtervezését igényli.</w:t>
+      </w:r>
+    </w:p>
+    <w:p>
+      <w:pPr>
+        <w:pStyle w:val="Cmsor2"/>
+      </w:pPr>
+      <w:r>
+        <w:t>3.1. Objektum Modellek</w:t>
+      </w:r>
+    </w:p>
+    <w:p>
+      <w:pPr>
+        <w:jc w:val="both"/>
+      </w:pPr>
+      <w:r>
+        <w:t>A lista alapjaiban generikus lista elemekből épül fel.</w:t>
+      </w:r>
+      <w:r>
+        <w:t xml:space="preserve"> (Az egyes algoritmusok a 3.2.-es részben találhatóak meg kifejtve</w:t>
+      </w:r>
+      <w:r>
+        <w:t>.</w:t>
+      </w:r>
+      <w:r>
+        <w:t>)</w:t>
+      </w:r>
+    </w:p>
+    <w:p>
+      <w:pPr>
+        <w:pStyle w:val="Cmsor3"/>
+      </w:pPr>
+      <w:r>
+        <w:t>3.1.1. Lista Elem</w:t>
+      </w:r>
+    </w:p>
+    <w:p>
+      <w:pPr>
+        <w:jc w:val="both"/>
+      </w:pPr>
+      <w:r>
+        <w:rPr>
+          <w:noProof/>
+        </w:rPr>
+        <mc:AlternateContent>
+          <mc:Choice Requires="wps">
+            <w:drawing>
+              <wp:anchor distT="45720" distB="45720" distL="114300" distR="114300" simplePos="0" relativeHeight="251661312" behindDoc="0" locked="0" layoutInCell="1" allowOverlap="1" wp14:anchorId="111D8C78" wp14:editId="635B6F7F">
+                <wp:simplePos x="0" y="0"/>
+                <wp:positionH relativeFrom="margin">
+                  <wp:align>right</wp:align>
+                </wp:positionH>
+                <wp:positionV relativeFrom="paragraph">
+                  <wp:posOffset>1444625</wp:posOffset>
+                </wp:positionV>
+                <wp:extent cx="1409700" cy="449580"/>
+                <wp:effectExtent l="0" t="0" r="0" b="7620"/>
+                <wp:wrapSquare wrapText="bothSides"/>
+                <wp:docPr id="217" name="Szövegdoboz 2"/>
+                <wp:cNvGraphicFramePr>
+                  <a:graphicFrameLocks xmlns:a="http://schemas.openxmlformats.org/drawingml/2006/main"/>
+                </wp:cNvGraphicFramePr>
+                <a:graphic xmlns:a="http://schemas.openxmlformats.org/drawingml/2006/main">
+                  <a:graphicData uri="http://schemas.microsoft.com/office/word/2010/wordprocessingShape">
+                    <wps:wsp>
+                      <wps:cNvSpPr txBox="1">
+                        <a:spLocks noChangeArrowheads="1"/>
+                      </wps:cNvSpPr>
+                      <wps:spPr bwMode="auto">
+                        <a:xfrm>
+                          <a:off x="0" y="0"/>
+                          <a:ext cx="1409700" cy="449580"/>
+                        </a:xfrm>
+                        <a:prstGeom prst="rect">
+                          <a:avLst/>
+                        </a:prstGeom>
+                        <a:solidFill>
+                          <a:srgbClr val="FFFFFF"/>
+                        </a:solidFill>
+                        <a:ln w="9525">
+                          <a:noFill/>
+                          <a:miter lim="800000"/>
+                          <a:headEnd/>
+                          <a:tailEnd/>
+                        </a:ln>
+                      </wps:spPr>
+                      <wps:txbx>
+                        <w:txbxContent>
+                          <w:p>
+                            <w:pPr>
+                              <w:jc w:val="center"/>
+                              <w:rPr>
+                                <w:color w:val="808080" w:themeColor="background1" w:themeShade="80"/>
+                                <w:lang w:val="en-US"/>
+                              </w:rPr>
+                            </w:pPr>
+                            <w:r>
+                              <w:rPr>
+                                <w:color w:val="808080" w:themeColor="background1" w:themeShade="80"/>
+                                <w:lang w:val="en-US"/>
+                              </w:rPr>
+                              <w:t>1.Ábra Lista Elem UML</w:t>
+                            </w:r>
+                            <w:r>
+                              <w:rPr>
+                                <w:color w:val="808080" w:themeColor="background1" w:themeShade="80"/>
+                                <w:lang w:val="en-US"/>
+                              </w:rPr>
+                              <w:t>-diagram</w:t>
+                            </w:r>
+                          </w:p>
+                        </w:txbxContent>
+                      </wps:txbx>
+                      <wps:bodyPr rot="0" vert="horz" wrap="square" lIns="91440" tIns="45720" rIns="91440" bIns="45720" anchor="t" anchorCtr="0">
+                        <a:noAutofit/>
+                      </wps:bodyPr>
+                    </wps:wsp>
+                  </a:graphicData>
+                </a:graphic>
+                <wp14:sizeRelH relativeFrom="margin">
+                  <wp14:pctWidth>0</wp14:pctWidth>
+                </wp14:sizeRelH>
+                <wp14:sizeRelV relativeFrom="margin">
+                  <wp14:pctHeight>0</wp14:pctHeight>
+                </wp14:sizeRelV>
+              </wp:anchor>
+            </w:drawing>
+          </mc:Choice>
+          <mc:Fallback>
+            <w:pict>
+              <v:shapetype w14:anchorId="111D8C78" id="_x0000_t202" coordsize="21600,21600" o:spt="202" path="m,l,21600r21600,l21600,xe">
+                <v:stroke joinstyle="miter"/>
+                <v:path gradientshapeok="t" o:connecttype="rect"/>
+              </v:shapetype>
+              <v:shape id="Szövegdoboz 2" o:spid="_x0000_s1026" type="#_x0000_t202" style="position:absolute;left:0;text-align:left;margin-left:59.8pt;margin-top:113.75pt;width:111pt;height:35.4pt;z-index:251661312;visibility:visible;mso-wrap-style:square;mso-width-percent:0;mso-height-percent:0;mso-wrap-distance-left:9pt;mso-wrap-distance-top:3.6pt;mso-wrap-distance-right:9pt;mso-wrap-distance-bottom:3.6pt;mso-position-horizontal:right;mso-position-horizontal-relative:margin;mso-position-vertical:absolute;mso-position-vertical-relative:text;mso-width-percent:0;mso-height-percent:0;mso-width-relative:margin;mso-height-relative:margin;v-text-anchor:top" o:gfxdata="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" stroked="f">
+                <v:textbox>
+                  <w:txbxContent>
+                    <w:p>
+                      <w:pPr>
+                        <w:jc w:val="center"/>
+                        <w:rPr>
+                          <w:color w:val="808080" w:themeColor="background1" w:themeShade="80"/>
+                          <w:lang w:val="en-US"/>
+                        </w:rPr>
+                      </w:pPr>
+                      <w:r>
+                        <w:rPr>
+                          <w:color w:val="808080" w:themeColor="background1" w:themeShade="80"/>
+                          <w:lang w:val="en-US"/>
+                        </w:rPr>
+                        <w:t>1.Ábra Lista Elem UML</w:t>
+                      </w:r>
+                      <w:r>
+                        <w:rPr>
+                          <w:color w:val="808080" w:themeColor="background1" w:themeShade="80"/>
+                          <w:lang w:val="en-US"/>
+                        </w:rPr>
+                        <w:t>-diagram</w:t>
+                      </w:r>
+                    </w:p>
+                  </w:txbxContent>
+                </v:textbox>
+                <w10:wrap type="square" anchorx="margin"/>
+              </v:shape>
+            </w:pict>
+          </mc:Fallback>
+        </mc:AlternateContent>
+      </w:r>
+      <w:r>
+        <w:rPr>
+          <w:noProof/>
+        </w:rPr>
+        <w:drawing>
+          <wp:anchor distT="0" distB="0" distL="114300" distR="114300" simplePos="0" relativeHeight="251659264" behindDoc="0" locked="0" layoutInCell="1" allowOverlap="1" wp14:anchorId="16862AEF" wp14:editId="3AC10DD0">
+            <wp:simplePos x="0" y="0"/>
+            <wp:positionH relativeFrom="margin">
+              <wp:align>right</wp:align>
+            </wp:positionH>
+            <wp:positionV relativeFrom="paragraph">
+              <wp:posOffset>4445</wp:posOffset>
+            </wp:positionV>
+            <wp:extent cx="1440180" cy="1440180"/>
+            <wp:effectExtent l="0" t="0" r="7620" b="7620"/>
+            <wp:wrapSquare wrapText="bothSides"/>
+            <wp:docPr id="139931029" name="Kép 2"/>
+            <wp:cNvGraphicFramePr>
+              <a:graphicFrameLocks xmlns:a="http://schemas.openxmlformats.org/drawingml/2006/main" noChangeAspect="1"/>
+            </wp:cNvGraphicFramePr>
+            <a:graphic xmlns:a="http://schemas.openxmlformats.org/drawingml/2006/main">
+              <a:graphicData uri="http://schemas.openxmlformats.org/drawingml/2006/picture">
+                <pic:pic xmlns:pic="http://schemas.openxmlformats.org/drawingml/2006/picture">
+                  <pic:nvPicPr>
+                    <pic:cNvPr id="0" name="Picture 2"/>
+                    <pic:cNvPicPr>
+                      <a:picLocks noChangeAspect="1" noChangeArrowheads="1"/>
+                    </pic:cNvPicPr>
+                  </pic:nvPicPr>
+                  <pic:blipFill>
+                    <a:blip r:embed="rId8">
+                      <a:extLst>
+                        <a:ext uri="{28A0092B-C50C-407E-A947-70E740481C1C}">
+                          <a14:useLocalDpi xmlns:a14="http://schemas.microsoft.com/office/drawing/2010/main" val="0"/>
+                        </a:ext>
+                      </a:extLst>
+                    </a:blip>
+                    <a:srcRect/>
+                    <a:stretch>
+                      <a:fillRect/>
+                    </a:stretch>
+                  </pic:blipFill>
+                  <pic:spPr bwMode="auto">
+                    <a:xfrm>
+                      <a:off x="0" y="0"/>
+                      <a:ext cx="1440180" cy="1440180"/>
+                    </a:xfrm>
+                    <a:prstGeom prst="rect">
+                      <a:avLst/>
+                    </a:prstGeom>
+                    <a:noFill/>
+                    <a:ln>
+                      <a:noFill/>
+                    </a:ln>
+                  </pic:spPr>
+                </pic:pic>
+              </a:graphicData>
+            </a:graphic>
+            <wp14:sizeRelH relativeFrom="margin">
+              <wp14:pctWidth>0</wp14:pctWidth>
+            </wp14:sizeRelH>
+            <wp14:sizeRelV relativeFrom="margin">
+              <wp14:pctHeight>0</wp14:pctHeight>
+            </wp14:sizeRelV>
+          </wp:anchor>
+        </w:drawing>
+      </w:r>
+      <w:r>
+        <w:t>A Lista Elem egy privát osztálya a Lista namespace-en belül. Ebből kifolyólag a lista elemen belül nincs szükség az adattagok elrejtésére, ugyanis azok csak a lista osztály számára lesz elérhető, ezért minden adattag publikus. A lista elem tárolja az előző és következő lista elemet (azoknak a pointereit) és tárol egy generikus adattagot.</w:t>
+      </w:r>
+      <w:r>
+        <w:t xml:space="preserve"> Ha valamelyik pointer NULL értékre mutat, akkor az jelöli, hogy az adott elem vagy az első, vagy az utolsó. A lista elemek létrehozásáért a lista osztály felel, neki is kell beállítania a pointereit. Lista elemnek egyetlen konstruktora létezik, amely egy „T” generikus típust fogad el paraméterként, amire aztán inicializálja a megfelelő adattagot, míg pointereit NULL-ra állítja.</w:t>
+      </w:r>
+    </w:p>
+    <w:p>
+      <w:pPr>
+        <w:pStyle w:val="Cmsor3"/>
+      </w:pPr>
+      <w:r>
+        <w:rPr>
+          <w:noProof/>
+        </w:rPr>
+        <w:drawing>
+          <wp:anchor distT="0" distB="0" distL="114300" distR="114300" simplePos="0" relativeHeight="251665408" behindDoc="0" locked="0" layoutInCell="1" allowOverlap="1" wp14:anchorId="641DF0DD" wp14:editId="279D5748">
+            <wp:simplePos x="0" y="0"/>
+            <wp:positionH relativeFrom="margin">
+              <wp:posOffset>15727</wp:posOffset>
+            </wp:positionH>
+            <wp:positionV relativeFrom="paragraph">
+              <wp:posOffset>7896</wp:posOffset>
+            </wp:positionV>
+            <wp:extent cx="1781621" cy="3926290"/>
+            <wp:effectExtent l="0" t="0" r="9525" b="0"/>
+            <wp:wrapSquare wrapText="bothSides"/>
+            <wp:docPr id="1628820214" name="Kép 4"/>
+            <wp:cNvGraphicFramePr>
+              <a:graphicFrameLocks xmlns:a="http://schemas.openxmlformats.org/drawingml/2006/main" noChangeAspect="1"/>
+            </wp:cNvGraphicFramePr>
+            <a:graphic xmlns:a="http://schemas.openxmlformats.org/drawingml/2006/main">
+              <a:graphicData uri="http://schemas.openxmlformats.org/drawingml/2006/picture">
+                <pic:pic xmlns:pic="http://schemas.openxmlformats.org/drawingml/2006/picture">
+                  <pic:nvPicPr>
+                    <pic:cNvPr id="1628820214" name="Kép 4"/>
+                    <pic:cNvPicPr>
+                      <a:picLocks noChangeAspect="1" noChangeArrowheads="1"/>
+                    </pic:cNvPicPr>
+                  </pic:nvPicPr>
+                  <pic:blipFill>
+                    <a:blip r:embed="rId9">
+                      <a:extLst>
+                        <a:ext uri="{28A0092B-C50C-407E-A947-70E740481C1C}">
+                          <a14:useLocalDpi xmlns:a14="http://schemas.microsoft.com/office/drawing/2010/main" val="0"/>
+                        </a:ext>
+                      </a:extLst>
+                    </a:blip>
+                    <a:stretch>
+                      <a:fillRect/>
+                    </a:stretch>
+                  </pic:blipFill>
+                  <pic:spPr bwMode="auto">
+                    <a:xfrm>
+                      <a:off x="0" y="0"/>
+                      <a:ext cx="1781621" cy="3926290"/>
+                    </a:xfrm>
+                    <a:prstGeom prst="rect">
+                      <a:avLst/>
+                    </a:prstGeom>
+                    <a:noFill/>
+                    <a:ln>
+                      <a:noFill/>
+                    </a:ln>
+                  </pic:spPr>
+                </pic:pic>
+              </a:graphicData>
+            </a:graphic>
+            <wp14:sizeRelH relativeFrom="margin">
+              <wp14:pctWidth>0</wp14:pctWidth>
+            </wp14:sizeRelH>
+            <wp14:sizeRelV relativeFrom="margin">
+              <wp14:pctHeight>0</wp14:pctHeight>
+            </wp14:sizeRelV>
+          </wp:anchor>
+        </w:drawing>
+      </w:r>
+      <w:r>
+        <w:t>3.1.2. Lista</w:t>
+      </w:r>
+    </w:p>
+    <w:p>
+      <w:pPr>
+        <w:jc w:val="both"/>
+      </w:pPr>
+      <w:r>
+        <w:t>A lista</w:t>
+      </w:r>
+      <w:r>
+        <w:t xml:space="preserve"> lesz az a class, ami a felhasználók által is elérhetővé válik. A listát lehet, majd inicializálni és ezen az objektumon keresztül lehet majd új lista elemeket hozzáfűzni, teljes listát törölni és az egyéb műveleteket elvégezni. </w:t>
+      </w:r>
+    </w:p>
+    <w:p>
+      <w:pPr>
+        <w:spacing w:after="0"/>
+        <w:jc w:val="both"/>
+        <w:rPr>
+          <w:b/>
+          <w:bCs/>
+        </w:rPr>
+      </w:pPr>
+      <w:r>
+        <w:rPr>
+          <w:b/>
+          <w:bCs/>
+        </w:rPr>
+        <w:t>Lista által tárolt tagok:</w:t>
+      </w:r>
+    </w:p>
+    <w:p>
+      <w:pPr>
+        <w:jc w:val="both"/>
+      </w:pPr>
+      <w:r>
+        <w:t>A lista két „lista elemet” ér el közvetlenül. Az első és utolsó tagot. Ezeknek a mutatóit eltárolja, amiket a lista konstruktorának meghívásakor NULL értékre inicializál.</w:t>
+      </w:r>
+      <w:r>
+        <w:t xml:space="preserve"> (Azért van szükség mindkét tag tárolására, mert van lehetőség arra, hogy új elem felvételekor a lista elejére vagy végére fűzzük azt. Ezért szerencsétlen lenne </w:t>
+      </w:r>
+      <w:r>
+        <w:t xml:space="preserve">mindig </w:t>
+      </w:r>
+      <w:r>
+        <w:t>bejárni</w:t>
+      </w:r>
+      <w:r>
+        <w:t xml:space="preserve"> az egész listát</w:t>
+      </w:r>
+      <w:r>
+        <w:t xml:space="preserve">, </w:t>
+      </w:r>
+      <w:r>
+        <w:t>hogyha a „rossz” végére szeretnénk az új elemet felvenni</w:t>
+      </w:r>
+      <w:r>
+        <w:t>.</w:t>
+      </w:r>
+      <w:r>
+        <w:t>)</w:t>
+      </w:r>
+    </w:p>
+    <w:p>
+      <w:pPr>
+        <w:jc w:val="both"/>
+      </w:pPr>
+      <w:r>
+        <w:t>A lista továbbá tárol egy size_t típusú értéket, ami a lista hosszát tárolja.</w:t>
+      </w:r>
+      <w:r>
+        <w:t xml:space="preserve"> Konstruktor hívásakor ez 0 kezdőértéket kapja. </w:t>
+      </w:r>
+    </w:p>
+    <w:p>
+      <w:pPr>
+        <w:jc w:val="both"/>
+        <w:rPr>
+          <w:b/>
+          <w:bCs/>
+        </w:rPr>
+      </w:pPr>
+      <w:r>
+        <w:rPr>
+          <w:b/>
+          <w:bCs/>
+        </w:rPr>
+        <w:t>Lista függvényei:</w:t>
+      </w:r>
+    </w:p>
+    <w:p>
+      <w:pPr>
+        <w:spacing w:after="0"/>
+        <w:jc w:val="both"/>
+        <w:rPr>
+          <w:u w:val="single"/>
+        </w:rPr>
+      </w:pPr>
+      <w:r>
+        <w:rPr>
+          <w:u w:val="single"/>
+        </w:rPr>
+        <w:t>Default konstruktor:</w:t>
+      </w:r>
+    </w:p>
+    <w:p>
+      <w:pPr>
+        <w:jc w:val="both"/>
+        <w:rPr>
+          <w:i/>
+          <w:iCs/>
+        </w:rPr>
+      </w:pPr>
+      <w:r>
+        <w:rPr>
+          <w:i/>
+          <w:iCs/>
+        </w:rPr>
+        <w:t>Minden pointert NULL-ra, hosszt 0-ra állít</w:t>
+      </w:r>
+    </w:p>
+    <w:p>
+      <w:pPr>
+        <w:spacing w:after="0"/>
+        <w:jc w:val="both"/>
+        <w:rPr>
+          <w:u w:val="single"/>
+        </w:rPr>
+      </w:pPr>
+      <w:r>
+        <w:rPr>
+          <w:noProof/>
+          <w:u w:val="single"/>
+        </w:rPr>
+        <mc:AlternateContent>
+          <mc:Choice Requires="wps">
+            <w:drawing>
+              <wp:anchor distT="45720" distB="45720" distL="114300" distR="114300" simplePos="0" relativeHeight="251664384" behindDoc="0" locked="0" layoutInCell="1" allowOverlap="1" wp14:anchorId="122FF171" wp14:editId="75511DC4">
+                <wp:simplePos x="0" y="0"/>
+                <wp:positionH relativeFrom="margin">
+                  <wp:align>left</wp:align>
+                </wp:positionH>
+                <wp:positionV relativeFrom="paragraph">
+                  <wp:posOffset>108162</wp:posOffset>
+                </wp:positionV>
+                <wp:extent cx="1795145" cy="269875"/>
+                <wp:effectExtent l="0" t="0" r="0" b="0"/>
+                <wp:wrapSquare wrapText="bothSides"/>
+                <wp:docPr id="696274870" name="Szövegdoboz 2"/>
+                <wp:cNvGraphicFramePr>
+                  <a:graphicFrameLocks xmlns:a="http://schemas.openxmlformats.org/drawingml/2006/main"/>
+                </wp:cNvGraphicFramePr>
+                <a:graphic xmlns:a="http://schemas.openxmlformats.org/drawingml/2006/main">
+                  <a:graphicData uri="http://schemas.microsoft.com/office/word/2010/wordprocessingShape">
+                    <wps:wsp>
+                      <wps:cNvSpPr txBox="1">
+                        <a:spLocks noChangeArrowheads="1"/>
+                      </wps:cNvSpPr>
+                      <wps:spPr bwMode="auto">
+                        <a:xfrm>
+                          <a:off x="0" y="0"/>
+                          <a:ext cx="1795145" cy="269875"/>
+                        </a:xfrm>
+                        <a:prstGeom prst="rect">
+                          <a:avLst/>
+                        </a:prstGeom>
+                        <a:solidFill>
+                          <a:srgbClr val="FFFFFF"/>
+                        </a:solidFill>
+                        <a:ln w="9525">
+                          <a:noFill/>
+                          <a:miter lim="800000"/>
+                          <a:headEnd/>
+                          <a:tailEnd/>
+                        </a:ln>
+                      </wps:spPr>
+                      <wps:txbx>
+                        <w:txbxContent>
+                          <w:p>
+                            <w:pPr>
+                              <w:jc w:val="center"/>
+                              <w:rPr>
+                                <w:color w:val="808080" w:themeColor="background1" w:themeShade="80"/>
+                              </w:rPr>
+                            </w:pPr>
+                            <w:r>
+                              <w:rPr>
+                                <w:color w:val="808080" w:themeColor="background1" w:themeShade="80"/>
+                              </w:rPr>
+                              <w:t>2. Ábra: Lista UML-diagram</w:t>
+                            </w:r>
+                          </w:p>
+                        </w:txbxContent>
+                      </wps:txbx>
+                      <wps:bodyPr rot="0" vert="horz" wrap="square" lIns="91440" tIns="45720" rIns="91440" bIns="45720" anchor="t" anchorCtr="0">
+                        <a:noAutofit/>
+                      </wps:bodyPr>
+                    </wps:wsp>
+                  </a:graphicData>
+                </a:graphic>
+                <wp14:sizeRelH relativeFrom="margin">
+                  <wp14:pctWidth>0</wp14:pctWidth>
+                </wp14:sizeRelH>
+                <wp14:sizeRelV relativeFrom="margin">
+                  <wp14:pctHeight>0</wp14:pctHeight>
+                </wp14:sizeRelV>
+              </wp:anchor>
+            </w:drawing>
+          </mc:Choice>
+          <mc:Fallback>
+            <w:pict>
+              <v:shape w14:anchorId="122FF171" id="_x0000_s1027" type="#_x0000_t202" style="position:absolute;left:0;text-align:left;margin-left:0;margin-top:8.5pt;width:141.35pt;height:21.25pt;z-index:251664384;visibility:visible;mso-wrap-style:square;mso-width-percent:0;mso-height-percent:0;mso-wrap-distance-left:9pt;mso-wrap-distance-top:3.6pt;mso-wrap-distance-right:9pt;mso-wrap-distance-bottom:3.6pt;mso-position-horizontal:left;mso-position-horizontal-relative:margin;mso-position-vertical:absolute;mso-position-vertical-relative:text;mso-width-percent:0;mso-height-percent:0;mso-width-relative:margin;mso-height-relative:margin;v-text-anchor:top" o:gfxdata="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" stroked="f">
+                <v:textbox>
+                  <w:txbxContent>
+                    <w:p>
+                      <w:pPr>
+                        <w:jc w:val="center"/>
+                        <w:rPr>
+                          <w:color w:val="808080" w:themeColor="background1" w:themeShade="80"/>
+                        </w:rPr>
+                      </w:pPr>
+                      <w:r>
+                        <w:rPr>
+                          <w:color w:val="808080" w:themeColor="background1" w:themeShade="80"/>
+                        </w:rPr>
+                        <w:t>2. Ábra: Lista UML-diagram</w:t>
+                      </w:r>
+                    </w:p>
+                  </w:txbxContent>
+                </v:textbox>
+                <w10:wrap type="square" anchorx="margin"/>
+              </v:shape>
+            </w:pict>
+          </mc:Fallback>
+        </mc:AlternateContent>
+      </w:r>
+      <w:r>
+        <w:rPr>
+          <w:u w:val="single"/>
+        </w:rPr>
+        <w:t>Copy konstruktor:</w:t>
+      </w:r>
+    </w:p>
+    <w:p>
+      <w:pPr>
+        <w:jc w:val="both"/>
+        <w:rPr>
+          <w:i/>
+          <w:iCs/>
+        </w:rPr>
+      </w:pPr>
+      <w:r>
+        <w:rPr>
+          <w:i/>
+          <w:iCs/>
+        </w:rPr>
+        <w:t>Létrehoz egy másolatot a paramétreként átadott listáról.</w:t>
+      </w:r>
+    </w:p>
+    <w:p>
+      <w:pPr>
+        <w:spacing w:after="0"/>
+        <w:jc w:val="both"/>
+        <w:rPr>
+          <w:u w:val="single"/>
+        </w:rPr>
+      </w:pPr>
+      <w:r>
+        <w:rPr>
+          <w:u w:val="single"/>
+        </w:rPr>
+        <w:t>Destrukor:</w:t>
+      </w:r>
+    </w:p>
+    <w:p>
+      <w:pPr>
+        <w:jc w:val="both"/>
+        <w:rPr>
+          <w:i/>
+          <w:iCs/>
+        </w:rPr>
+      </w:pPr>
+      <w:r>
+        <w:rPr>
+          <w:i/>
+          <w:iCs/>
+        </w:rPr>
+        <w:t>Felszabadítja a listában tárolt lista elemeket.</w:t>
+      </w:r>
+    </w:p>
+    <w:p>
+      <w:r>
+        <w:br w:type="page"/>
+      </w:r>
+    </w:p>
+    <w:p>
+      <w:pPr>
+        <w:spacing w:after="0"/>
+        <w:jc w:val="both"/>
+        <w:rPr>
+          <w:u w:val="single"/>
+        </w:rPr>
+      </w:pPr>
+      <w:r>
+        <w:rPr>
+          <w:u w:val="single"/>
+        </w:rPr>
+        <w:lastRenderedPageBreak/>
+        <w:t xml:space="preserve">T&amp; </w:t>
+      </w:r>
+      <w:r>
+        <w:rPr>
+          <w:u w:val="single"/>
+        </w:rPr>
+        <w:t>at(size_t idx):</w:t>
+      </w:r>
+    </w:p>
+    <w:p>
+      <w:pPr>
+        <w:rPr>
+          <w:i/>
+          <w:iCs/>
+        </w:rPr>
+      </w:pPr>
+      <w:r>
+        <w:rPr>
+          <w:i/>
+          <w:iCs/>
+        </w:rPr>
+        <w:t>Visszaadja az első elemtől „idx” távolságra tárolt „T” generikus típusú adattag referenciáját. (Ugyanez a függvény definiálva van konstans adattípusra is.) Ha az index értéke a listán kívülre mutat, kivételt dob.</w:t>
+      </w:r>
+    </w:p>
+    <w:p>
+      <w:pPr>
+        <w:spacing w:after="0"/>
+        <w:jc w:val="both"/>
+        <w:rPr>
+          <w:u w:val="single"/>
+        </w:rPr>
+      </w:pPr>
+      <w:r>
+        <w:rPr>
+          <w:u w:val="single"/>
+        </w:rPr>
+        <w:t>void push_front(const T&amp; data)</w:t>
+      </w:r>
+      <w:r>
+        <w:rPr>
+          <w:u w:val="single"/>
+        </w:rPr>
+        <w:t>:</w:t>
+      </w:r>
+    </w:p>
+    <w:p>
+      <w:pPr>
+        <w:rPr>
+          <w:i/>
+          <w:iCs/>
+        </w:rPr>
+      </w:pPr>
+      <w:r>
+        <w:rPr>
+          <w:i/>
+          <w:iCs/>
+        </w:rPr>
+        <w:t>A listában tárolt első elem elé helyezi el a paraméterként kapott új adattagot. (Ezzel az új adattag lesz az első elem.)</w:t>
+      </w:r>
+    </w:p>
+    <w:p>
+      <w:pPr>
+        <w:spacing w:after="0"/>
+        <w:jc w:val="both"/>
+        <w:rPr>
+          <w:u w:val="single"/>
+        </w:rPr>
+      </w:pPr>
+      <w:r>
+        <w:rPr>
+          <w:u w:val="single"/>
+        </w:rPr>
+        <w:t>void push_back(</w:t>
+      </w:r>
+      <w:r>
+        <w:rPr>
+          <w:u w:val="single"/>
+        </w:rPr>
+        <w:t>const T&amp; data):</w:t>
+      </w:r>
+    </w:p>
+    <w:p>
+      <w:pPr>
+        <w:rPr>
+          <w:i/>
+          <w:iCs/>
+        </w:rPr>
+      </w:pPr>
+      <w:r>
+        <w:rPr>
+          <w:i/>
+          <w:iCs/>
+        </w:rPr>
+        <w:t>Ugyan az, mint a push_front, csak a lista végére helyezi.</w:t>
+      </w:r>
+    </w:p>
+    <w:p>
+      <w:pPr>
+        <w:spacing w:after="0"/>
+        <w:jc w:val="both"/>
+        <w:rPr>
+          <w:u w:val="single"/>
+        </w:rPr>
+      </w:pPr>
+      <w:r>
+        <w:rPr>
+          <w:u w:val="single"/>
+        </w:rPr>
+        <w:t>void push_at(const T&amp; data, size_t idx):</w:t>
+      </w:r>
+    </w:p>
+    <w:p>
+      <w:pPr>
+        <w:rPr>
+          <w:i/>
+          <w:iCs/>
+        </w:rPr>
+      </w:pPr>
+      <w:r>
+        <w:rPr>
+          <w:i/>
+          <w:iCs/>
+        </w:rPr>
+        <w:t>Az első elemtő</w:t>
+      </w:r>
+      <w:r>
+        <w:rPr>
+          <w:i/>
+          <w:iCs/>
+        </w:rPr>
+        <w:t>c</w:t>
+      </w:r>
+      <w:r>
+        <w:rPr>
+          <w:i/>
+          <w:iCs/>
+        </w:rPr>
+        <w:t>l „idx” távolságra szúrja be az új adattagot. Ha az index értéke a lista lehetséges határain kívülre esne, kivételt dob.</w:t>
+      </w:r>
+    </w:p>
+    <w:p>
+      <w:pPr>
+        <w:spacing w:after="0"/>
+        <w:jc w:val="both"/>
+        <w:rPr>
+          <w:u w:val="single"/>
+        </w:rPr>
+      </w:pPr>
+      <w:r>
+        <w:rPr>
+          <w:u w:val="single"/>
+        </w:rPr>
+        <w:t>void clear():</w:t>
+      </w:r>
+    </w:p>
+    <w:p>
+      <w:pPr>
+        <w:rPr>
+          <w:i/>
+          <w:iCs/>
+        </w:rPr>
+      </w:pPr>
+      <w:r>
+        <w:rPr>
+          <w:i/>
+          <w:iCs/>
+        </w:rPr>
+        <w:t>Végigfut a listaelemeken és törli azokat</w:t>
+      </w:r>
+      <w:r>
+        <w:rPr>
+          <w:i/>
+          <w:iCs/>
+        </w:rPr>
+        <w:t>, majd a lista elemeit 0-ra állítja.</w:t>
+      </w:r>
+    </w:p>
+    <w:p>
+      <w:pPr>
+        <w:spacing w:after="0"/>
+        <w:jc w:val="both"/>
+        <w:rPr>
+          <w:u w:val="single"/>
+        </w:rPr>
+      </w:pPr>
+      <w:r>
+        <w:rPr>
+          <w:u w:val="single"/>
+        </w:rPr>
+        <w:t>void delete_duplicates():</w:t>
+      </w:r>
+    </w:p>
+    <w:p>
+      <w:pPr>
+        <w:rPr>
+          <w:i/>
+          <w:iCs/>
+        </w:rPr>
+      </w:pPr>
+      <w:r>
+        <w:rPr>
+          <w:i/>
+          <w:iCs/>
+        </w:rPr>
+        <w:t>Végigfut a lista elemein és ha egy elemből többet is talál, akkor törli azokat. (Egy példányt meg hagy.)</w:t>
+      </w:r>
+    </w:p>
+    <w:p>
+      <w:pPr>
+        <w:spacing w:after="0"/>
+        <w:jc w:val="both"/>
+        <w:rPr>
+          <w:u w:val="single"/>
+        </w:rPr>
+      </w:pPr>
+      <w:r>
+        <w:rPr>
+          <w:u w:val="single"/>
+        </w:rPr>
+        <w:t>void sort():</w:t>
+      </w:r>
+    </w:p>
+    <w:p>
+      <w:pPr>
+        <w:rPr>
+          <w:i/>
+          <w:iCs/>
+        </w:rPr>
+      </w:pPr>
+      <w:r>
+        <w:rPr>
+          <w:i/>
+          <w:iCs/>
+        </w:rPr>
+        <w:t>Végigfut a listán és rendezi az elemeit növekvő sorrendbe.</w:t>
+      </w:r>
+    </w:p>
+    <w:p>
+      <w:pPr>
+        <w:spacing w:after="0"/>
+        <w:jc w:val="both"/>
+        <w:rPr>
+          <w:u w:val="single"/>
+        </w:rPr>
+      </w:pPr>
+      <w:r>
+        <w:rPr>
+          <w:u w:val="single"/>
+        </w:rPr>
+        <w:t>size_t get_length() const:</w:t>
+      </w:r>
+    </w:p>
+    <w:p>
+      <w:pPr>
+        <w:rPr>
+          <w:i/>
+          <w:iCs/>
+        </w:rPr>
+      </w:pPr>
+      <w:r>
+        <w:rPr>
+          <w:i/>
+          <w:iCs/>
+        </w:rPr>
+        <w:t>Visszadja a lista hosszát.</w:t>
+      </w:r>
+    </w:p>
+    <w:p>
+      <w:pPr>
+        <w:spacing w:after="0"/>
+        <w:jc w:val="both"/>
+        <w:rPr>
+          <w:u w:val="single"/>
+        </w:rPr>
+      </w:pPr>
+      <w:r>
+        <w:rPr>
+          <w:u w:val="single"/>
+        </w:rPr>
+        <w:t>T&amp; operator[](size_t idx):</w:t>
+      </w:r>
+    </w:p>
+    <w:p>
+      <w:r>
+        <w:t>Ugyan az, mint az at() függvény. (Ez is definiálva van konstans adattagokra</w:t>
+      </w:r>
+      <w:r>
+        <w:t xml:space="preserve"> is.</w:t>
+      </w:r>
+      <w:r>
+        <w:t>)</w:t>
+      </w:r>
+    </w:p>
+    <w:p>
+      <w:pPr>
+        <w:pStyle w:val="Cmsor3"/>
+      </w:pPr>
+      <w:r>
+        <w:rPr>
+          <w:noProof/>
+        </w:rPr>
+        <w:drawing>
+          <wp:anchor distT="0" distB="0" distL="114300" distR="114300" simplePos="0" relativeHeight="251666432" behindDoc="0" locked="0" layoutInCell="1" allowOverlap="1" wp14:anchorId="7E224B18" wp14:editId="00200133">
+            <wp:simplePos x="0" y="0"/>
+            <wp:positionH relativeFrom="margin">
+              <wp:posOffset>4121785</wp:posOffset>
+            </wp:positionH>
+            <wp:positionV relativeFrom="paragraph">
+              <wp:posOffset>8890</wp:posOffset>
+            </wp:positionV>
+            <wp:extent cx="1810385" cy="2489200"/>
+            <wp:effectExtent l="0" t="0" r="0" b="6350"/>
+            <wp:wrapSquare wrapText="bothSides"/>
+            <wp:docPr id="890430003" name="Kép 5"/>
+            <wp:cNvGraphicFramePr>
+              <a:graphicFrameLocks xmlns:a="http://schemas.openxmlformats.org/drawingml/2006/main" noChangeAspect="1"/>
+            </wp:cNvGraphicFramePr>
+            <a:graphic xmlns:a="http://schemas.openxmlformats.org/drawingml/2006/main">
+              <a:graphicData uri="http://schemas.openxmlformats.org/drawingml/2006/picture">
+                <pic:pic xmlns:pic="http://schemas.openxmlformats.org/drawingml/2006/picture">
+                  <pic:nvPicPr>
+                    <pic:cNvPr id="0" name="Picture 5"/>
+                    <pic:cNvPicPr>
+                      <a:picLocks noChangeAspect="1" noChangeArrowheads="1"/>
+                    </pic:cNvPicPr>
+                  </pic:nvPicPr>
+                  <pic:blipFill>
+                    <a:blip r:embed="rId10">
+                      <a:extLst>
+                        <a:ext uri="{28A0092B-C50C-407E-A947-70E740481C1C}">
+                          <a14:useLocalDpi xmlns:a14="http://schemas.microsoft.com/office/drawing/2010/main" val="0"/>
+                        </a:ext>
+                      </a:extLst>
+                    </a:blip>
+                    <a:srcRect/>
+                    <a:stretch>
+                      <a:fillRect/>
+                    </a:stretch>
+                  </pic:blipFill>
+                  <pic:spPr bwMode="auto">
+                    <a:xfrm>
+                      <a:off x="0" y="0"/>
+                      <a:ext cx="1810385" cy="2489200"/>
+                    </a:xfrm>
+                    <a:prstGeom prst="rect">
+                      <a:avLst/>
+                    </a:prstGeom>
+                    <a:noFill/>
+                    <a:ln>
+                      <a:noFill/>
+                    </a:ln>
+                  </pic:spPr>
+                </pic:pic>
+              </a:graphicData>
+            </a:graphic>
+            <wp14:sizeRelH relativeFrom="margin">
+              <wp14:pctWidth>0</wp14:pctWidth>
+            </wp14:sizeRelH>
+            <wp14:sizeRelV relativeFrom="margin">
+              <wp14:pctHeight>0</wp14:pctHeight>
+            </wp14:sizeRelV>
+          </wp:anchor>
+        </w:drawing>
+      </w:r>
+      <w:r>
+        <w:t>3.1.3</w:t>
+      </w:r>
+      <w:r>
+        <w:t xml:space="preserve"> Iterátor</w:t>
+      </w:r>
+    </w:p>
+    <w:p>
+      <w:pPr>
+        <w:jc w:val="both"/>
+      </w:pPr>
+      <w:r>
+        <w:t xml:space="preserve">Az </w:t>
+      </w:r>
+      <w:r>
+        <w:t>iterátor egy olyan osztály, amit a lista namesapce-en belül érhetünk el. Célja a lista bejárása és az adattagok elérése.</w:t>
+      </w:r>
+    </w:p>
+    <w:p>
+      <w:pPr>
+        <w:jc w:val="both"/>
+      </w:pPr>
+      <w:r>
+        <w:t>Egy adatot tárol, ami mindig az éppen elérni kívánt lista elem mutatója. Ezt közvetlen nem érhető el, csak kizárólag függvények segítségével.</w:t>
+      </w:r>
+    </w:p>
+    <w:p>
+      <w:pPr>
+        <w:rPr>
+          <w:b/>
+          <w:bCs/>
+        </w:rPr>
+      </w:pPr>
+      <w:r>
+        <w:rPr>
+          <w:b/>
+          <w:bCs/>
+        </w:rPr>
+        <w:t>Iterátor függvényei:</w:t>
+      </w:r>
+    </w:p>
+    <w:p>
+      <w:pPr>
+        <w:spacing w:after="0"/>
+        <w:rPr>
+          <w:u w:val="single"/>
+        </w:rPr>
+      </w:pPr>
+      <w:r>
+        <w:rPr>
+          <w:u w:val="single"/>
+        </w:rPr>
+        <w:t>Default konstruktor:</w:t>
+      </w:r>
+    </w:p>
+    <w:p>
+      <w:pPr>
+        <w:rPr>
+          <w:i/>
+          <w:iCs/>
+        </w:rPr>
+      </w:pPr>
+      <w:r>
+        <w:rPr>
+          <w:i/>
+          <w:iCs/>
+        </w:rPr>
+        <w:t>A tárolt mutatót NULL-ra állítja.</w:t>
+      </w:r>
+    </w:p>
+    <w:p>
+      <w:pPr>
+        <w:spacing w:after="0"/>
+        <w:rPr>
+          <w:u w:val="single"/>
+        </w:rPr>
+      </w:pPr>
+      <w:r>
+        <w:rPr>
+          <w:u w:val="single"/>
+        </w:rPr>
+        <w:t>Iterator(const List&amp; l) [Ez is konstrukor]:</w:t>
+      </w:r>
+    </w:p>
+    <w:p>
+      <w:pPr>
+        <w:rPr>
+          <w:i/>
+          <w:iCs/>
+        </w:rPr>
+      </w:pPr>
+      <w:r>
+        <w:rPr>
+          <w:i/>
+          <w:iCs/>
+        </w:rPr>
+        <w:t>A tárolt mutatót a paraméterként kapott lista első elemére állítja.</w:t>
+      </w:r>
+    </w:p>
+    <w:p>
+      <w:pPr>
+        <w:spacing w:after="0"/>
+        <w:rPr>
+          <w:u w:val="single"/>
+        </w:rPr>
+      </w:pPr>
+      <w:r>
+        <w:rPr>
+          <w:u w:val="single"/>
+        </w:rPr>
+        <w:t>Pre- növelő/csökkentő operátor:</w:t>
+      </w:r>
+    </w:p>
+    <w:p>
+      <w:pPr>
+        <w:rPr>
+          <w:i/>
+          <w:iCs/>
+        </w:rPr>
+      </w:pPr>
+      <w:r>
+        <w:rPr>
+          <w:noProof/>
+        </w:rPr>
+        <mc:AlternateContent>
+          <mc:Choice Requires="wps">
+            <w:drawing>
+              <wp:anchor distT="45720" distB="45720" distL="114300" distR="114300" simplePos="0" relativeHeight="251668480" behindDoc="0" locked="0" layoutInCell="1" allowOverlap="1" wp14:anchorId="5E341BF6" wp14:editId="239505E1">
+                <wp:simplePos x="0" y="0"/>
+                <wp:positionH relativeFrom="margin">
+                  <wp:align>right</wp:align>
+                </wp:positionH>
+                <wp:positionV relativeFrom="paragraph">
+                  <wp:posOffset>6350</wp:posOffset>
+                </wp:positionV>
+                <wp:extent cx="1789430" cy="450850"/>
+                <wp:effectExtent l="0" t="0" r="1270" b="6350"/>
+                <wp:wrapSquare wrapText="bothSides"/>
+                <wp:docPr id="1161004797" name="Szövegdoboz 2"/>
+                <wp:cNvGraphicFramePr>
+                  <a:graphicFrameLocks xmlns:a="http://schemas.openxmlformats.org/drawingml/2006/main"/>
+                </wp:cNvGraphicFramePr>
+                <a:graphic xmlns:a="http://schemas.openxmlformats.org/drawingml/2006/main">
+                  <a:graphicData uri="http://schemas.microsoft.com/office/word/2010/wordprocessingShape">
+                    <wps:wsp>
+                      <wps:cNvSpPr txBox="1">
+                        <a:spLocks noChangeArrowheads="1"/>
+                      </wps:cNvSpPr>
+                      <wps:spPr bwMode="auto">
+                        <a:xfrm>
+                          <a:off x="0" y="0"/>
+                          <a:ext cx="1789430" cy="450850"/>
+                        </a:xfrm>
+                        <a:prstGeom prst="rect">
+                          <a:avLst/>
+                        </a:prstGeom>
+                        <a:solidFill>
+                          <a:srgbClr val="FFFFFF"/>
+                        </a:solidFill>
+                        <a:ln w="9525">
+                          <a:noFill/>
+                          <a:miter lim="800000"/>
+                          <a:headEnd/>
+                          <a:tailEnd/>
+                        </a:ln>
+                      </wps:spPr>
+                      <wps:txbx>
+                        <w:txbxContent>
+                          <w:p>
+                            <w:pPr>
+                              <w:jc w:val="center"/>
+                              <w:rPr>
+                                <w:color w:val="808080" w:themeColor="background1" w:themeShade="80"/>
+                              </w:rPr>
+                            </w:pPr>
+                            <w:r>
+                              <w:rPr>
+                                <w:color w:val="808080" w:themeColor="background1" w:themeShade="80"/>
+                              </w:rPr>
+                              <w:t>3. Ábra</w:t>
+                            </w:r>
+                            <w:r>
+                              <w:rPr>
+                                <w:color w:val="808080" w:themeColor="background1" w:themeShade="80"/>
+                              </w:rPr>
+                              <w:t>:</w:t>
+                            </w:r>
+                            <w:r>
+                              <w:rPr>
+                                <w:color w:val="808080" w:themeColor="background1" w:themeShade="80"/>
+                              </w:rPr>
+                              <w:t xml:space="preserve"> Iterátor UML-diagram</w:t>
+                            </w:r>
+                          </w:p>
+                        </w:txbxContent>
+                      </wps:txbx>
+                      <wps:bodyPr rot="0" vert="horz" wrap="square" lIns="91440" tIns="45720" rIns="91440" bIns="45720" anchor="t" anchorCtr="0">
+                        <a:noAutofit/>
+                      </wps:bodyPr>
+                    </wps:wsp>
+                  </a:graphicData>
+                </a:graphic>
+                <wp14:sizeRelH relativeFrom="margin">
+                  <wp14:pctWidth>0</wp14:pctWidth>
+                </wp14:sizeRelH>
+                <wp14:sizeRelV relativeFrom="margin">
+                  <wp14:pctHeight>0</wp14:pctHeight>
+                </wp14:sizeRelV>
+              </wp:anchor>
+            </w:drawing>
+          </mc:Choice>
+          <mc:Fallback>
+            <w:pict>
+              <v:shape w14:anchorId="5E341BF6" id="_x0000_s1028" type="#_x0000_t202" style="position:absolute;margin-left:89.7pt;margin-top:.5pt;width:140.9pt;height:35.5pt;z-index:251668480;visibility:visible;mso-wrap-style:square;mso-width-percent:0;mso-height-percent:0;mso-wrap-distance-left:9pt;mso-wrap-distance-top:3.6pt;mso-wrap-distance-right:9pt;mso-wrap-distance-bottom:3.6pt;mso-position-horizontal:right;mso-position-horizontal-relative:margin;mso-position-vertical:absolute;mso-position-vertical-relative:text;mso-width-percent:0;mso-height-percent:0;mso-width-relative:margin;mso-height-relative:margin;v-text-anchor:top" o:gfxdata="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" stroked="f">
+                <v:textbox>
+                  <w:txbxContent>
+                    <w:p>
+                      <w:pPr>
+                        <w:jc w:val="center"/>
+                        <w:rPr>
+                          <w:color w:val="808080" w:themeColor="background1" w:themeShade="80"/>
+                        </w:rPr>
+                      </w:pPr>
+                      <w:r>
+                        <w:rPr>
+                          <w:color w:val="808080" w:themeColor="background1" w:themeShade="80"/>
+                        </w:rPr>
+                        <w:t>3. Ábra</w:t>
+                      </w:r>
+                      <w:r>
+                        <w:rPr>
+                          <w:color w:val="808080" w:themeColor="background1" w:themeShade="80"/>
+                        </w:rPr>
+                        <w:t>:</w:t>
+                      </w:r>
+                      <w:r>
+                        <w:rPr>
+                          <w:color w:val="808080" w:themeColor="background1" w:themeShade="80"/>
+                        </w:rPr>
+                        <w:t xml:space="preserve"> Iterátor UML-diagram</w:t>
+                      </w:r>
+                    </w:p>
+                  </w:txbxContent>
+                </v:textbox>
+                <w10:wrap type="square" anchorx="margin"/>
+              </v:shape>
+            </w:pict>
+          </mc:Fallback>
+        </mc:AlternateContent>
+      </w:r>
+      <w:r>
+        <w:rPr>
+          <w:i/>
+          <w:iCs/>
+        </w:rPr>
+        <w:t>Előre/Hátra lépteti az iterátort és visszatér az új értéket tároló iterátorral.</w:t>
+      </w:r>
+    </w:p>
+    <w:p>
+      <w:pPr>
+        <w:spacing w:after="0"/>
+        <w:rPr>
+          <w:u w:val="single"/>
+        </w:rPr>
+      </w:pPr>
+      <w:r>
+        <w:rPr>
+          <w:u w:val="single"/>
+        </w:rPr>
+        <w:t>Post- növelő/csökkentő operátor:</w:t>
+      </w:r>
+    </w:p>
+    <w:p>
+      <w:pPr>
+        <w:rPr>
+          <w:i/>
+          <w:iCs/>
+        </w:rPr>
+      </w:pPr>
+      <w:r>
+        <w:rPr>
+          <w:i/>
+          <w:iCs/>
+        </w:rPr>
+        <w:t>Előre/Hátra lépteti az iterátort és visszatér a léptetés előtti iterátor másolatával.</w:t>
+      </w:r>
+    </w:p>
+    <w:p>
+      <w:pPr>
+        <w:spacing w:after="0"/>
+        <w:rPr>
+          <w:u w:val="single"/>
+        </w:rPr>
+      </w:pPr>
+      <w:r>
+        <w:rPr>
+          <w:u w:val="single"/>
+        </w:rPr>
+        <w:lastRenderedPageBreak/>
+        <w:t>bool operator!=(const Iterator&amp; i) const:</w:t>
+      </w:r>
+    </w:p>
+    <w:p>
+      <w:pPr>
+        <w:jc w:val="both"/>
+        <w:rPr>
+          <w:i/>
+          <w:iCs/>
+        </w:rPr>
+      </w:pPr>
+      <w:r>
+        <w:rPr>
+          <w:i/>
+          <w:iCs/>
+        </w:rPr>
+        <w:t>Ellenőrzi, hogy a paramére</w:t>
+      </w:r>
+      <w:r>
+        <w:rPr>
+          <w:i/>
+          <w:iCs/>
+        </w:rPr>
+        <w:t>ként</w:t>
+      </w:r>
+      <w:r>
+        <w:rPr>
+          <w:i/>
+          <w:iCs/>
+        </w:rPr>
+        <w:t xml:space="preserve"> kapott iterátorban tárolt mutató </w:t>
+      </w:r>
+      <w:r>
+        <w:rPr>
+          <w:i/>
+          <w:iCs/>
+        </w:rPr>
+        <w:t>megegyezik-e saját maga által tárolt mutatóval. Ha nem akkor igazzal, egyéb esetben hamissal tár vissza.</w:t>
+      </w:r>
+    </w:p>
+    <w:p>
+      <w:pPr>
+        <w:spacing w:after="0"/>
+        <w:rPr>
+          <w:u w:val="single"/>
+        </w:rPr>
+      </w:pPr>
+      <w:r>
+        <w:rPr>
+          <w:u w:val="single"/>
+        </w:rPr>
+        <w:t>T&amp; operator*():</w:t>
+      </w:r>
+    </w:p>
+    <w:p>
+      <w:pPr>
+        <w:jc w:val="both"/>
+        <w:rPr>
+          <w:i/>
+          <w:iCs/>
+        </w:rPr>
+      </w:pPr>
+      <w:r>
+        <w:rPr>
+          <w:i/>
+          <w:iCs/>
+        </w:rPr>
+        <w:t>Visszatér a mutatóban tárolt generikus adattag referenciájával. Ha a pointer NULL-ra mutat, akkor kivételt dob.</w:t>
+      </w:r>
+    </w:p>
+    <w:p>
+      <w:pPr>
+        <w:spacing w:after="0"/>
+        <w:rPr>
+          <w:u w:val="single"/>
+        </w:rPr>
+      </w:pPr>
+      <w:r>
+        <w:rPr>
+          <w:u w:val="single"/>
+        </w:rPr>
+        <w:t>T* operator-&gt;():</w:t>
+      </w:r>
+    </w:p>
+    <w:p>
+      <w:pPr>
+        <w:jc w:val="both"/>
+        <w:rPr>
+          <w:i/>
+          <w:iCs/>
+        </w:rPr>
+      </w:pPr>
+      <w:r>
+        <w:rPr>
+          <w:i/>
+          <w:iCs/>
+        </w:rPr>
+        <w:t>Visszatér a mutatóban tárolt generikus adattag mutatójával. Ha a pointer NULL-ra mutat, akkor kivételt dob.</w:t>
+      </w:r>
+    </w:p>
+    <w:p>
+      <w:pPr>
+        <w:pStyle w:val="Cmsor3"/>
+      </w:pPr>
+      <w:r>
+        <w:t>3.1.</w:t>
+      </w:r>
+      <w:r>
+        <w:t>4</w:t>
+      </w:r>
+      <w:r>
+        <w:t xml:space="preserve">. </w:t>
+      </w:r>
+      <w:r>
+        <w:t>Teszt Class</w:t>
+      </w:r>
+    </w:p>
+    <w:p>
+      <w:pPr>
+        <w:jc w:val="both"/>
+      </w:pPr>
+      <w:r>
+        <w:rPr>
+          <w:noProof/>
+        </w:rPr>
+        <mc:AlternateContent>
+          <mc:Choice Requires="wps">
+            <w:drawing>
+              <wp:anchor distT="45720" distB="45720" distL="114300" distR="114300" simplePos="0" relativeHeight="251672576" behindDoc="0" locked="0" layoutInCell="1" allowOverlap="1" wp14:anchorId="3E7A9728" wp14:editId="6FB511B0">
+                <wp:simplePos x="0" y="0"/>
+                <wp:positionH relativeFrom="margin">
+                  <wp:posOffset>2755900</wp:posOffset>
+                </wp:positionH>
+                <wp:positionV relativeFrom="paragraph">
+                  <wp:posOffset>797560</wp:posOffset>
+                </wp:positionV>
+                <wp:extent cx="3167380" cy="2501900"/>
+                <wp:effectExtent l="0" t="0" r="0" b="0"/>
+                <wp:wrapSquare wrapText="bothSides"/>
+                <wp:docPr id="720657617" name="Szövegdoboz 2"/>
+                <wp:cNvGraphicFramePr>
+                  <a:graphicFrameLocks xmlns:a="http://schemas.openxmlformats.org/drawingml/2006/main"/>
+                </wp:cNvGraphicFramePr>
+                <a:graphic xmlns:a="http://schemas.openxmlformats.org/drawingml/2006/main">
+                  <a:graphicData uri="http://schemas.microsoft.com/office/word/2010/wordprocessingShape">
+                    <wps:wsp>
+                      <wps:cNvSpPr txBox="1">
+                        <a:spLocks noChangeArrowheads="1"/>
+                      </wps:cNvSpPr>
+                      <wps:spPr bwMode="auto">
+                        <a:xfrm>
+                          <a:off x="0" y="0"/>
+                          <a:ext cx="3167380" cy="2501900"/>
+                        </a:xfrm>
+                        <a:prstGeom prst="rect">
+                          <a:avLst/>
+                        </a:prstGeom>
+                        <a:solidFill>
+                          <a:srgbClr val="FFFFFF"/>
+                        </a:solidFill>
+                        <a:ln w="9525">
+                          <a:noFill/>
+                          <a:miter lim="800000"/>
+                          <a:headEnd/>
+                          <a:tailEnd/>
+                        </a:ln>
+                      </wps:spPr>
+                      <wps:txbx>
+                        <w:txbxContent>
+                          <w:p/>
+                        </w:txbxContent>
+                      </wps:txbx>
+                      <wps:bodyPr rot="0" vert="horz" wrap="square" lIns="91440" tIns="45720" rIns="91440" bIns="45720" anchor="t" anchorCtr="0">
+                        <a:noAutofit/>
+                      </wps:bodyPr>
+                    </wps:wsp>
+                  </a:graphicData>
+                </a:graphic>
+                <wp14:sizeRelH relativeFrom="margin">
+                  <wp14:pctWidth>0</wp14:pctWidth>
+                </wp14:sizeRelH>
+                <wp14:sizeRelV relativeFrom="margin">
+                  <wp14:pctHeight>0</wp14:pctHeight>
+                </wp14:sizeRelV>
+              </wp:anchor>
+            </w:drawing>
+          </mc:Choice>
+          <mc:Fallback>
+            <w:pict>
+              <v:shape w14:anchorId="3E7A9728" id="_x0000_s1029" type="#_x0000_t202" style="position:absolute;left:0;text-align:left;margin-left:217pt;margin-top:62.8pt;width:249.4pt;height:197pt;z-index:251672576;visibility:visible;mso-wrap-style:square;mso-width-percent:0;mso-height-percent:0;mso-wrap-distance-left:9pt;mso-wrap-distance-top:3.6pt;mso-wrap-distance-right:9pt;mso-wrap-distance-bottom:3.6pt;mso-position-horizontal:absolute;mso-position-horizontal-relative:margin;mso-position-vertical:absolute;mso-position-vertical-relative:text;mso-width-percent:0;mso-height-percent:0;mso-width-relative:margin;mso-height-relative:margin;v-text-anchor:top" o:gfxdata="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" stroked="f">
+                <v:textbox>
+                  <w:txbxContent>
+                    <w:p/>
+                  </w:txbxContent>
+                </v:textbox>
+                <w10:wrap type="square" anchorx="margin"/>
+              </v:shape>
+            </w:pict>
+          </mc:Fallback>
+        </mc:AlternateContent>
+      </w:r>
+      <w:r>
+        <w:rPr>
+          <w:noProof/>
+        </w:rPr>
+        <mc:AlternateContent>
+          <mc:Choice Requires="wps">
+            <w:drawing>
+              <wp:anchor distT="45720" distB="45720" distL="114300" distR="114300" simplePos="0" relativeHeight="251670528" behindDoc="0" locked="0" layoutInCell="1" allowOverlap="1" wp14:anchorId="40425489" wp14:editId="2BD0EFC8">
+                <wp:simplePos x="0" y="0"/>
+                <wp:positionH relativeFrom="margin">
+                  <wp:align>left</wp:align>
+                </wp:positionH>
+                <wp:positionV relativeFrom="paragraph">
+                  <wp:posOffset>3002280</wp:posOffset>
+                </wp:positionV>
+                <wp:extent cx="2717800" cy="285750"/>
+                <wp:effectExtent l="0" t="0" r="6350" b="0"/>
+                <wp:wrapSquare wrapText="bothSides"/>
+                <wp:docPr id="1504451746" name="Szövegdoboz 2"/>
+                <wp:cNvGraphicFramePr>
+                  <a:graphicFrameLocks xmlns:a="http://schemas.openxmlformats.org/drawingml/2006/main"/>
+                </wp:cNvGraphicFramePr>
+                <a:graphic xmlns:a="http://schemas.openxmlformats.org/drawingml/2006/main">
+                  <a:graphicData uri="http://schemas.microsoft.com/office/word/2010/wordprocessingShape">
+                    <wps:wsp>
+                      <wps:cNvSpPr txBox="1">
+                        <a:spLocks noChangeArrowheads="1"/>
+                      </wps:cNvSpPr>
+                      <wps:spPr bwMode="auto">
+                        <a:xfrm>
+                          <a:off x="0" y="0"/>
+                          <a:ext cx="2717800" cy="285750"/>
+                        </a:xfrm>
+                        <a:prstGeom prst="rect">
+                          <a:avLst/>
+                        </a:prstGeom>
+                        <a:solidFill>
+                          <a:srgbClr val="FFFFFF"/>
+                        </a:solidFill>
+                        <a:ln w="9525">
+                          <a:noFill/>
+                          <a:miter lim="800000"/>
+                          <a:headEnd/>
+                          <a:tailEnd/>
+                        </a:ln>
+                      </wps:spPr>
+                      <wps:txbx>
+                        <w:txbxContent>
+                          <w:p>
+                            <w:pPr>
+                              <w:jc w:val="center"/>
+                              <w:rPr>
+                                <w:color w:val="808080" w:themeColor="background1" w:themeShade="80"/>
+                              </w:rPr>
+                            </w:pPr>
+                            <w:r>
+                              <w:rPr>
+                                <w:color w:val="808080" w:themeColor="background1" w:themeShade="80"/>
+                              </w:rPr>
+                              <w:t>4. Ábra: Teszt Osztály UML-diagram</w:t>
+                            </w:r>
+                          </w:p>
+                        </w:txbxContent>
+                      </wps:txbx>
+                      <wps:bodyPr rot="0" vert="horz" wrap="square" lIns="91440" tIns="45720" rIns="91440" bIns="45720" anchor="t" anchorCtr="0">
+                        <a:noAutofit/>
+                      </wps:bodyPr>
+                    </wps:wsp>
+                  </a:graphicData>
+                </a:graphic>
+                <wp14:sizeRelH relativeFrom="margin">
+                  <wp14:pctWidth>0</wp14:pctWidth>
+                </wp14:sizeRelH>
+                <wp14:sizeRelV relativeFrom="margin">
+                  <wp14:pctHeight>0</wp14:pctHeight>
+                </wp14:sizeRelV>
+              </wp:anchor>
+            </w:drawing>
+          </mc:Choice>
+          <mc:Fallback>
+            <w:pict>
+              <v:shape w14:anchorId="40425489" id="_x0000_s1030" type="#_x0000_t202" style="position:absolute;left:0;text-align:left;margin-left:0;margin-top:236.4pt;width:214pt;height:22.5pt;z-index:251670528;visibility:visible;mso-wrap-style:square;mso-width-percent:0;mso-height-percent:0;mso-wrap-distance-left:9pt;mso-wrap-distance-top:3.6pt;mso-wrap-distance-right:9pt;mso-wrap-distance-bottom:3.6pt;mso-position-horizontal:left;mso-position-horizontal-relative:margin;mso-position-vertical:absolute;mso-position-vertical-relative:text;mso-width-percent:0;mso-height-percent:0;mso-width-relative:margin;mso-height-relative:margin;v-text-anchor:top" o:gfxdata="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" stroked="f">
+                <v:textbox>
+                  <w:txbxContent>
+                    <w:p>
+                      <w:pPr>
+                        <w:jc w:val="center"/>
+                        <w:rPr>
+                          <w:color w:val="808080" w:themeColor="background1" w:themeShade="80"/>
+                        </w:rPr>
+                      </w:pPr>
+                      <w:r>
+                        <w:rPr>
+                          <w:color w:val="808080" w:themeColor="background1" w:themeShade="80"/>
+                        </w:rPr>
+                        <w:t>4. Ábra: Teszt Osztály UML-diagram</w:t>
+                      </w:r>
+                    </w:p>
+                  </w:txbxContent>
+                </v:textbox>
+                <w10:wrap type="square" anchorx="margin"/>
+              </v:shape>
+            </w:pict>
+          </mc:Fallback>
+        </mc:AlternateContent>
+      </w:r>
+      <w:r>
+        <w:rPr>
+          <w:noProof/>
+        </w:rPr>
+        <w:drawing>
+          <wp:anchor distT="0" distB="0" distL="114300" distR="114300" simplePos="0" relativeHeight="251658240" behindDoc="1" locked="0" layoutInCell="1" allowOverlap="1" wp14:anchorId="44462E5E" wp14:editId="5E8F6063">
+            <wp:simplePos x="0" y="0"/>
+            <wp:positionH relativeFrom="margin">
+              <wp:align>left</wp:align>
+            </wp:positionH>
+            <wp:positionV relativeFrom="paragraph">
+              <wp:posOffset>36830</wp:posOffset>
+            </wp:positionV>
+            <wp:extent cx="2735580" cy="2952115"/>
+            <wp:effectExtent l="0" t="0" r="7620" b="635"/>
+            <wp:wrapThrough wrapText="bothSides">
+              <wp:wrapPolygon edited="0">
+                <wp:start x="0" y="0"/>
+                <wp:lineTo x="0" y="21465"/>
+                <wp:lineTo x="21510" y="21465"/>
+                <wp:lineTo x="21510" y="0"/>
+                <wp:lineTo x="0" y="0"/>
+              </wp:wrapPolygon>
+            </wp:wrapThrough>
+            <wp:docPr id="794384181" name="Kép 1"/>
+            <wp:cNvGraphicFramePr>
+              <a:graphicFrameLocks xmlns:a="http://schemas.openxmlformats.org/drawingml/2006/main" noChangeAspect="1"/>
+            </wp:cNvGraphicFramePr>
+            <a:graphic xmlns:a="http://schemas.openxmlformats.org/drawingml/2006/main">
+              <a:graphicData uri="http://schemas.openxmlformats.org/drawingml/2006/picture">
+                <pic:pic xmlns:pic="http://schemas.openxmlformats.org/drawingml/2006/picture">
+                  <pic:nvPicPr>
+                    <pic:cNvPr id="0" name="Picture 1"/>
+                    <pic:cNvPicPr>
+                      <a:picLocks noChangeAspect="1" noChangeArrowheads="1"/>
+                    </pic:cNvPicPr>
+                  </pic:nvPicPr>
+                  <pic:blipFill>
+                    <a:blip r:embed="rId11">
+                      <a:extLst>
+                        <a:ext uri="{28A0092B-C50C-407E-A947-70E740481C1C}">
+                          <a14:useLocalDpi xmlns:a14="http://schemas.microsoft.com/office/drawing/2010/main" val="0"/>
+                        </a:ext>
+                      </a:extLst>
+                    </a:blip>
+                    <a:srcRect/>
+                    <a:stretch>
+                      <a:fillRect/>
+                    </a:stretch>
+                  </pic:blipFill>
+                  <pic:spPr bwMode="auto">
+                    <a:xfrm>
+                      <a:off x="0" y="0"/>
+                      <a:ext cx="2735580" cy="2952115"/>
+                    </a:xfrm>
+                    <a:prstGeom prst="rect">
+                      <a:avLst/>
+                    </a:prstGeom>
+                    <a:noFill/>
+                    <a:ln>
+                      <a:noFill/>
+                    </a:ln>
+                  </pic:spPr>
+                </pic:pic>
+              </a:graphicData>
+            </a:graphic>
+            <wp14:sizeRelH relativeFrom="page">
+              <wp14:pctWidth>0</wp14:pctWidth>
+            </wp14:sizeRelH>
+            <wp14:sizeRelV relativeFrom="page">
+              <wp14:pctHeight>0</wp14:pctHeight>
+            </wp14:sizeRelV>
+          </wp:anchor>
+        </w:drawing>
+      </w:r>
+      <w:r>
+        <w:t xml:space="preserve">A Teszt Class-nak a feladata, hogy különböző teszteseteken keresztül be lehessen mutatni a lista működését. Nincs </w:t>
+      </w:r>
+      <w:r>
+        <w:t>egyéb funkcionalitása a program működését tekintve.</w:t>
+      </w:r>
+    </w:p>
+    <w:p>
+      <w:pPr>
+        <w:jc w:val="both"/>
+      </w:pPr>
     </w:p>
     <w:sectPr>
-      <w:footerReference w:type="default" r:id="rId8"/>
+      <w:footerReference w:type="default" r:id="rId12"/>
       <w:pgSz w:w="12240" w:h="15840"/>
       <w:pgMar w:top="1440" w:right="1440" w:bottom="1440" w:left="1440" w:header="720" w:footer="720" w:gutter="0"/>
       <w:pgNumType w:start="0"/>
@@ -729,6 +2436,451 @@
 <file path=word/numbering.xml><?xml version="1.0" encoding="utf-8"?>
 <w:numbering xmlns:wpc="http://schemas.microsoft.com/office/word/2010/wordprocessingCanvas" xmlns:cx="http://schemas.microsoft.com/office/drawing/2014/chartex" xmlns:cx1="http://schemas.microsoft.com/office/drawing/2015/9/8/chartex" xmlns:cx2="http://schemas.microsoft.com/office/drawing/2015/10/21/chartex" xmlns:cx3="http://schemas.microsoft.com/office/drawing/2016/5/9/chartex" xmlns:cx4="http://schemas.microsoft.com/office/drawing/2016/5/10/chartex" xmlns:cx5="http://schemas.microsoft.com/office/drawing/2016/5/11/chartex" xmlns:cx6="http://schemas.microsoft.com/office/drawing/2016/5/12/chartex" xmlns:cx7="http://schemas.microsoft.com/office/drawing/2016/5/13/chartex" xmlns:cx8="http://schemas.microsoft.com/office/drawing/2016/5/14/chartex" xmlns:mc="http://schemas.openxmlformats.org/markup-compatibility/2006" xmlns:aink="http://schemas.microsoft.com/office/drawing/2016/ink" xmlns:am3d="http://schemas.microsoft.com/office/drawing/2017/model3d" xmlns:o="urn:schemas-microsoft-com:office:office" xmlns:oel="http://schemas.microsoft.com/office/2019/extlst" xmlns:r="http://schemas.openxmlformats.org/officeDocument/2006/relationships" xmlns:m="http://schemas.openxmlformats.org/officeDocument/2006/math" xmlns:v="urn:schemas-microsoft-com:vml" xmlns:wp14="http://schemas.microsoft.com/office/word/2010/wordprocessingDrawing" xmlns:wp="http://schemas.openxmlformats.org/drawingml/2006/wordprocessingDrawing" xmlns:w10="urn:schemas-microsoft-com:office:word" xmlns:w="http://schemas.openxmlformats.org/wordprocessingml/2006/main" xmlns:w14="http://schemas.microsoft.com/office/word/2010/wordml" xmlns:w15="http://schemas.microsoft.com/office/word/2012/wordml" xmlns:w16cex="http://schemas.microsoft.com/office/word/2018/wordml/cex" xmlns:w16cid="http://schemas.microsoft.com/office/word/2016/wordml/cid" xmlns:w16="http://schemas.microsoft.com/office/word/2018/wordml" xmlns:w16sdtdh="http://schemas.microsoft.com/office/word/2020/wordml/sdtdatahash" xmlns:w16se="http://schemas.microsoft.com/office/word/2015/wordml/symex" xmlns:wpg="http://schemas.microsoft.com/office/word/2010/wordprocessingGroup" xmlns:wpi="http://schemas.microsoft.com/office/word/2010/wordprocessingInk" xmlns:wne="http://schemas.microsoft.com/office/word/2006/wordml" xmlns:wps="http://schemas.microsoft.com/office/word/2010/wordprocessingShape" mc:Ignorable="w14 w15 w16se w16cid w16 w16cex w16sdtdh wp14">
   <w:abstractNum w:abstractNumId="0" w15:restartNumberingAfterBreak="0">
+    <w:nsid w:val="070860A9"/>
+    <w:multiLevelType w:val="hybridMultilevel"/>
+    <w:tmpl w:val="272E9A8C"/>
+    <w:lvl w:ilvl="0" w:tplc="0409000F">
+      <w:start w:val="1"/>
+      <w:numFmt w:val="decimal"/>
+      <w:lvlText w:val="%1."/>
+      <w:lvlJc w:val="left"/>
+      <w:pPr>
+        <w:ind w:left="720" w:hanging="360"/>
+      </w:pPr>
+      <w:rPr>
+        <w:rFonts w:hint="default"/>
+      </w:rPr>
+    </w:lvl>
+    <w:lvl w:ilvl="1" w:tplc="04090019" w:tentative="1">
+      <w:start w:val="1"/>
+      <w:numFmt w:val="lowerLetter"/>
+      <w:lvlText w:val="%2."/>
+      <w:lvlJc w:val="left"/>
+      <w:pPr>
+        <w:ind w:left="1440" w:hanging="360"/>
+      </w:pPr>
+    </w:lvl>
+    <w:lvl w:ilvl="2" w:tplc="0409001B" w:tentative="1">
+      <w:start w:val="1"/>
+      <w:numFmt w:val="lowerRoman"/>
+      <w:lvlText w:val="%3."/>
+      <w:lvlJc w:val="right"/>
+      <w:pPr>
+        <w:ind w:left="2160" w:hanging="180"/>
+      </w:pPr>
+    </w:lvl>
+    <w:lvl w:ilvl="3" w:tplc="0409000F" w:tentative="1">
+      <w:start w:val="1"/>
+      <w:numFmt w:val="decimal"/>
+      <w:lvlText w:val="%4."/>
+      <w:lvlJc w:val="left"/>
+      <w:pPr>
+        <w:ind w:left="2880" w:hanging="360"/>
+      </w:pPr>
+    </w:lvl>
+    <w:lvl w:ilvl="4" w:tplc="04090019" w:tentative="1">
+      <w:start w:val="1"/>
+      <w:numFmt w:val="lowerLetter"/>
+      <w:lvlText w:val="%5."/>
+      <w:lvlJc w:val="left"/>
+      <w:pPr>
+        <w:ind w:left="3600" w:hanging="360"/>
+      </w:pPr>
+    </w:lvl>
+    <w:lvl w:ilvl="5" w:tplc="0409001B" w:tentative="1">
+      <w:start w:val="1"/>
+      <w:numFmt w:val="lowerRoman"/>
+      <w:lvlText w:val="%6."/>
+      <w:lvlJc w:val="right"/>
+      <w:pPr>
+        <w:ind w:left="4320" w:hanging="180"/>
+      </w:pPr>
+    </w:lvl>
+    <w:lvl w:ilvl="6" w:tplc="0409000F" w:tentative="1">
+      <w:start w:val="1"/>
+      <w:numFmt w:val="decimal"/>
+      <w:lvlText w:val="%7."/>
+      <w:lvlJc w:val="left"/>
+      <w:pPr>
+        <w:ind w:left="5040" w:hanging="360"/>
+      </w:pPr>
+    </w:lvl>
+    <w:lvl w:ilvl="7" w:tplc="04090019" w:tentative="1">
+      <w:start w:val="1"/>
+      <w:numFmt w:val="lowerLetter"/>
+      <w:lvlText w:val="%8."/>
+      <w:lvlJc w:val="left"/>
+      <w:pPr>
+        <w:ind w:left="5760" w:hanging="360"/>
+      </w:pPr>
+    </w:lvl>
+    <w:lvl w:ilvl="8" w:tplc="0409001B" w:tentative="1">
+      <w:start w:val="1"/>
+      <w:numFmt w:val="lowerRoman"/>
+      <w:lvlText w:val="%9."/>
+      <w:lvlJc w:val="right"/>
+      <w:pPr>
+        <w:ind w:left="6480" w:hanging="180"/>
+      </w:pPr>
+    </w:lvl>
+  </w:abstractNum>
+  <w:abstractNum w:abstractNumId="1" w15:restartNumberingAfterBreak="0">
+    <w:nsid w:val="1B221F28"/>
+    <w:multiLevelType w:val="hybridMultilevel"/>
+    <w:tmpl w:val="3A2C00A0"/>
+    <w:lvl w:ilvl="0" w:tplc="0409000F">
+      <w:start w:val="1"/>
+      <w:numFmt w:val="decimal"/>
+      <w:lvlText w:val="%1."/>
+      <w:lvlJc w:val="left"/>
+      <w:pPr>
+        <w:ind w:left="360" w:hanging="360"/>
+      </w:pPr>
+      <w:rPr>
+        <w:rFonts w:hint="default"/>
+      </w:rPr>
+    </w:lvl>
+    <w:lvl w:ilvl="1" w:tplc="04090019" w:tentative="1">
+      <w:start w:val="1"/>
+      <w:numFmt w:val="lowerLetter"/>
+      <w:lvlText w:val="%2."/>
+      <w:lvlJc w:val="left"/>
+      <w:pPr>
+        <w:ind w:left="1080" w:hanging="360"/>
+      </w:pPr>
+    </w:lvl>
+    <w:lvl w:ilvl="2" w:tplc="0409001B" w:tentative="1">
+      <w:start w:val="1"/>
+      <w:numFmt w:val="lowerRoman"/>
+      <w:lvlText w:val="%3."/>
+      <w:lvlJc w:val="right"/>
+      <w:pPr>
+        <w:ind w:left="1800" w:hanging="180"/>
+      </w:pPr>
+    </w:lvl>
+    <w:lvl w:ilvl="3" w:tplc="0409000F" w:tentative="1">
+      <w:start w:val="1"/>
+      <w:numFmt w:val="decimal"/>
+      <w:lvlText w:val="%4."/>
+      <w:lvlJc w:val="left"/>
+      <w:pPr>
+        <w:ind w:left="2520" w:hanging="360"/>
+      </w:pPr>
+    </w:lvl>
+    <w:lvl w:ilvl="4" w:tplc="04090019" w:tentative="1">
+      <w:start w:val="1"/>
+      <w:numFmt w:val="lowerLetter"/>
+      <w:lvlText w:val="%5."/>
+      <w:lvlJc w:val="left"/>
+      <w:pPr>
+        <w:ind w:left="3240" w:hanging="360"/>
+      </w:pPr>
+    </w:lvl>
+    <w:lvl w:ilvl="5" w:tplc="0409001B" w:tentative="1">
+      <w:start w:val="1"/>
+      <w:numFmt w:val="lowerRoman"/>
+      <w:lvlText w:val="%6."/>
+      <w:lvlJc w:val="right"/>
+      <w:pPr>
+        <w:ind w:left="3960" w:hanging="180"/>
+      </w:pPr>
+    </w:lvl>
+    <w:lvl w:ilvl="6" w:tplc="0409000F" w:tentative="1">
+      <w:start w:val="1"/>
+      <w:numFmt w:val="decimal"/>
+      <w:lvlText w:val="%7."/>
+      <w:lvlJc w:val="left"/>
+      <w:pPr>
+        <w:ind w:left="4680" w:hanging="360"/>
+      </w:pPr>
+    </w:lvl>
+    <w:lvl w:ilvl="7" w:tplc="04090019" w:tentative="1">
+      <w:start w:val="1"/>
+      <w:numFmt w:val="lowerLetter"/>
+      <w:lvlText w:val="%8."/>
+      <w:lvlJc w:val="left"/>
+      <w:pPr>
+        <w:ind w:left="5400" w:hanging="360"/>
+      </w:pPr>
+    </w:lvl>
+    <w:lvl w:ilvl="8" w:tplc="0409001B" w:tentative="1">
+      <w:start w:val="1"/>
+      <w:numFmt w:val="lowerRoman"/>
+      <w:lvlText w:val="%9."/>
+      <w:lvlJc w:val="right"/>
+      <w:pPr>
+        <w:ind w:left="6120" w:hanging="180"/>
+      </w:pPr>
+    </w:lvl>
+  </w:abstractNum>
+  <w:abstractNum w:abstractNumId="2" w15:restartNumberingAfterBreak="0">
+    <w:nsid w:val="43F006C4"/>
+    <w:multiLevelType w:val="hybridMultilevel"/>
+    <w:tmpl w:val="FB3E43F4"/>
+    <w:lvl w:ilvl="0" w:tplc="0409000F">
+      <w:start w:val="1"/>
+      <w:numFmt w:val="decimal"/>
+      <w:lvlText w:val="%1."/>
+      <w:lvlJc w:val="left"/>
+      <w:pPr>
+        <w:ind w:left="360" w:hanging="360"/>
+      </w:pPr>
+      <w:rPr>
+        <w:rFonts w:hint="default"/>
+      </w:rPr>
+    </w:lvl>
+    <w:lvl w:ilvl="1" w:tplc="04090019" w:tentative="1">
+      <w:start w:val="1"/>
+      <w:numFmt w:val="lowerLetter"/>
+      <w:lvlText w:val="%2."/>
+      <w:lvlJc w:val="left"/>
+      <w:pPr>
+        <w:ind w:left="1080" w:hanging="360"/>
+      </w:pPr>
+    </w:lvl>
+    <w:lvl w:ilvl="2" w:tplc="0409001B" w:tentative="1">
+      <w:start w:val="1"/>
+      <w:numFmt w:val="lowerRoman"/>
+      <w:lvlText w:val="%3."/>
+      <w:lvlJc w:val="right"/>
+      <w:pPr>
+        <w:ind w:left="1800" w:hanging="180"/>
+      </w:pPr>
+    </w:lvl>
+    <w:lvl w:ilvl="3" w:tplc="0409000F" w:tentative="1">
+      <w:start w:val="1"/>
+      <w:numFmt w:val="decimal"/>
+      <w:lvlText w:val="%4."/>
+      <w:lvlJc w:val="left"/>
+      <w:pPr>
+        <w:ind w:left="2520" w:hanging="360"/>
+      </w:pPr>
+    </w:lvl>
+    <w:lvl w:ilvl="4" w:tplc="04090019" w:tentative="1">
+      <w:start w:val="1"/>
+      <w:numFmt w:val="lowerLetter"/>
+      <w:lvlText w:val="%5."/>
+      <w:lvlJc w:val="left"/>
+      <w:pPr>
+        <w:ind w:left="3240" w:hanging="360"/>
+      </w:pPr>
+    </w:lvl>
+    <w:lvl w:ilvl="5" w:tplc="0409001B" w:tentative="1">
+      <w:start w:val="1"/>
+      <w:numFmt w:val="lowerRoman"/>
+      <w:lvlText w:val="%6."/>
+      <w:lvlJc w:val="right"/>
+      <w:pPr>
+        <w:ind w:left="3960" w:hanging="180"/>
+      </w:pPr>
+    </w:lvl>
+    <w:lvl w:ilvl="6" w:tplc="0409000F" w:tentative="1">
+      <w:start w:val="1"/>
+      <w:numFmt w:val="decimal"/>
+      <w:lvlText w:val="%7."/>
+      <w:lvlJc w:val="left"/>
+      <w:pPr>
+        <w:ind w:left="4680" w:hanging="360"/>
+      </w:pPr>
+    </w:lvl>
+    <w:lvl w:ilvl="7" w:tplc="04090019" w:tentative="1">
+      <w:start w:val="1"/>
+      <w:numFmt w:val="lowerLetter"/>
+      <w:lvlText w:val="%8."/>
+      <w:lvlJc w:val="left"/>
+      <w:pPr>
+        <w:ind w:left="5400" w:hanging="360"/>
+      </w:pPr>
+    </w:lvl>
+    <w:lvl w:ilvl="8" w:tplc="0409001B" w:tentative="1">
+      <w:start w:val="1"/>
+      <w:numFmt w:val="lowerRoman"/>
+      <w:lvlText w:val="%9."/>
+      <w:lvlJc w:val="right"/>
+      <w:pPr>
+        <w:ind w:left="6120" w:hanging="180"/>
+      </w:pPr>
+    </w:lvl>
+  </w:abstractNum>
+  <w:abstractNum w:abstractNumId="3" w15:restartNumberingAfterBreak="0">
+    <w:nsid w:val="4BCB6921"/>
+    <w:multiLevelType w:val="hybridMultilevel"/>
+    <w:tmpl w:val="9C16A41E"/>
+    <w:lvl w:ilvl="0" w:tplc="0409000F">
+      <w:start w:val="1"/>
+      <w:numFmt w:val="decimal"/>
+      <w:lvlText w:val="%1."/>
+      <w:lvlJc w:val="left"/>
+      <w:pPr>
+        <w:ind w:left="360" w:hanging="360"/>
+      </w:pPr>
+      <w:rPr>
+        <w:rFonts w:hint="default"/>
+      </w:rPr>
+    </w:lvl>
+    <w:lvl w:ilvl="1" w:tplc="04090019" w:tentative="1">
+      <w:start w:val="1"/>
+      <w:numFmt w:val="lowerLetter"/>
+      <w:lvlText w:val="%2."/>
+      <w:lvlJc w:val="left"/>
+      <w:pPr>
+        <w:ind w:left="1080" w:hanging="360"/>
+      </w:pPr>
+    </w:lvl>
+    <w:lvl w:ilvl="2" w:tplc="0409001B" w:tentative="1">
+      <w:start w:val="1"/>
+      <w:numFmt w:val="lowerRoman"/>
+      <w:lvlText w:val="%3."/>
+      <w:lvlJc w:val="right"/>
+      <w:pPr>
+        <w:ind w:left="1800" w:hanging="180"/>
+      </w:pPr>
+    </w:lvl>
+    <w:lvl w:ilvl="3" w:tplc="0409000F" w:tentative="1">
+      <w:start w:val="1"/>
+      <w:numFmt w:val="decimal"/>
+      <w:lvlText w:val="%4."/>
+      <w:lvlJc w:val="left"/>
+      <w:pPr>
+        <w:ind w:left="2520" w:hanging="360"/>
+      </w:pPr>
+    </w:lvl>
+    <w:lvl w:ilvl="4" w:tplc="04090019" w:tentative="1">
+      <w:start w:val="1"/>
+      <w:numFmt w:val="lowerLetter"/>
+      <w:lvlText w:val="%5."/>
+      <w:lvlJc w:val="left"/>
+      <w:pPr>
+        <w:ind w:left="3240" w:hanging="360"/>
+      </w:pPr>
+    </w:lvl>
+    <w:lvl w:ilvl="5" w:tplc="0409001B" w:tentative="1">
+      <w:start w:val="1"/>
+      <w:numFmt w:val="lowerRoman"/>
+      <w:lvlText w:val="%6."/>
+      <w:lvlJc w:val="right"/>
+      <w:pPr>
+        <w:ind w:left="3960" w:hanging="180"/>
+      </w:pPr>
+    </w:lvl>
+    <w:lvl w:ilvl="6" w:tplc="0409000F" w:tentative="1">
+      <w:start w:val="1"/>
+      <w:numFmt w:val="decimal"/>
+      <w:lvlText w:val="%7."/>
+      <w:lvlJc w:val="left"/>
+      <w:pPr>
+        <w:ind w:left="4680" w:hanging="360"/>
+      </w:pPr>
+    </w:lvl>
+    <w:lvl w:ilvl="7" w:tplc="04090019" w:tentative="1">
+      <w:start w:val="1"/>
+      <w:numFmt w:val="lowerLetter"/>
+      <w:lvlText w:val="%8."/>
+      <w:lvlJc w:val="left"/>
+      <w:pPr>
+        <w:ind w:left="5400" w:hanging="360"/>
+      </w:pPr>
+    </w:lvl>
+    <w:lvl w:ilvl="8" w:tplc="0409001B" w:tentative="1">
+      <w:start w:val="1"/>
+      <w:numFmt w:val="lowerRoman"/>
+      <w:lvlText w:val="%9."/>
+      <w:lvlJc w:val="right"/>
+      <w:pPr>
+        <w:ind w:left="6120" w:hanging="180"/>
+      </w:pPr>
+    </w:lvl>
+  </w:abstractNum>
+  <w:abstractNum w:abstractNumId="4" w15:restartNumberingAfterBreak="0">
+    <w:nsid w:val="58CB28EE"/>
+    <w:multiLevelType w:val="hybridMultilevel"/>
+    <w:tmpl w:val="1D489F14"/>
+    <w:lvl w:ilvl="0" w:tplc="0409000F">
+      <w:start w:val="1"/>
+      <w:numFmt w:val="decimal"/>
+      <w:lvlText w:val="%1."/>
+      <w:lvlJc w:val="left"/>
+      <w:pPr>
+        <w:ind w:left="360" w:hanging="360"/>
+      </w:pPr>
+      <w:rPr>
+        <w:rFonts w:hint="default"/>
+      </w:rPr>
+    </w:lvl>
+    <w:lvl w:ilvl="1" w:tplc="04090019" w:tentative="1">
+      <w:start w:val="1"/>
+      <w:numFmt w:val="lowerLetter"/>
+      <w:lvlText w:val="%2."/>
+      <w:lvlJc w:val="left"/>
+      <w:pPr>
+        <w:ind w:left="1080" w:hanging="360"/>
+      </w:pPr>
+    </w:lvl>
+    <w:lvl w:ilvl="2" w:tplc="0409001B" w:tentative="1">
+      <w:start w:val="1"/>
+      <w:numFmt w:val="lowerRoman"/>
+      <w:lvlText w:val="%3."/>
+      <w:lvlJc w:val="right"/>
+      <w:pPr>
+        <w:ind w:left="1800" w:hanging="180"/>
+      </w:pPr>
+    </w:lvl>
+    <w:lvl w:ilvl="3" w:tplc="0409000F" w:tentative="1">
+      <w:start w:val="1"/>
+      <w:numFmt w:val="decimal"/>
+      <w:lvlText w:val="%4."/>
+      <w:lvlJc w:val="left"/>
+      <w:pPr>
+        <w:ind w:left="2520" w:hanging="360"/>
+      </w:pPr>
+    </w:lvl>
+    <w:lvl w:ilvl="4" w:tplc="04090019" w:tentative="1">
+      <w:start w:val="1"/>
+      <w:numFmt w:val="lowerLetter"/>
+      <w:lvlText w:val="%5."/>
+      <w:lvlJc w:val="left"/>
+      <w:pPr>
+        <w:ind w:left="3240" w:hanging="360"/>
+      </w:pPr>
+    </w:lvl>
+    <w:lvl w:ilvl="5" w:tplc="0409001B" w:tentative="1">
+      <w:start w:val="1"/>
+      <w:numFmt w:val="lowerRoman"/>
+      <w:lvlText w:val="%6."/>
+      <w:lvlJc w:val="right"/>
+      <w:pPr>
+        <w:ind w:left="3960" w:hanging="180"/>
+      </w:pPr>
+    </w:lvl>
+    <w:lvl w:ilvl="6" w:tplc="0409000F" w:tentative="1">
+      <w:start w:val="1"/>
+      <w:numFmt w:val="decimal"/>
+      <w:lvlText w:val="%7."/>
+      <w:lvlJc w:val="left"/>
+      <w:pPr>
+        <w:ind w:left="4680" w:hanging="360"/>
+      </w:pPr>
+    </w:lvl>
+    <w:lvl w:ilvl="7" w:tplc="04090019" w:tentative="1">
+      <w:start w:val="1"/>
+      <w:numFmt w:val="lowerLetter"/>
+      <w:lvlText w:val="%8."/>
+      <w:lvlJc w:val="left"/>
+      <w:pPr>
+        <w:ind w:left="5400" w:hanging="360"/>
+      </w:pPr>
+    </w:lvl>
+    <w:lvl w:ilvl="8" w:tplc="0409001B" w:tentative="1">
+      <w:start w:val="1"/>
+      <w:numFmt w:val="lowerRoman"/>
+      <w:lvlText w:val="%9."/>
+      <w:lvlJc w:val="right"/>
+      <w:pPr>
+        <w:ind w:left="6120" w:hanging="180"/>
+      </w:pPr>
+    </w:lvl>
+  </w:abstractNum>
+  <w:abstractNum w:abstractNumId="5" w15:restartNumberingAfterBreak="0">
     <w:nsid w:val="6A7264F6"/>
     <w:multiLevelType w:val="hybridMultilevel"/>
     <w:tmpl w:val="6EF63EB6"/>
@@ -818,7 +2970,22 @@
     </w:lvl>
   </w:abstractNum>
   <w:num w:numId="1" w16cid:durableId="1691562145">
+    <w:abstractNumId w:val="5"/>
+  </w:num>
+  <w:num w:numId="2" w16cid:durableId="1005474896">
+    <w:abstractNumId w:val="3"/>
+  </w:num>
+  <w:num w:numId="3" w16cid:durableId="1425688884">
     <w:abstractNumId w:val="0"/>
+  </w:num>
+  <w:num w:numId="4" w16cid:durableId="1183129698">
+    <w:abstractNumId w:val="2"/>
+  </w:num>
+  <w:num w:numId="5" w16cid:durableId="969631447">
+    <w:abstractNumId w:val="1"/>
+  </w:num>
+  <w:num w:numId="6" w16cid:durableId="89279372">
+    <w:abstractNumId w:val="4"/>
   </w:num>
 </w:numbering>
 </file>
@@ -1270,10 +3437,31 @@
       <w:szCs w:val="26"/>
     </w:rPr>
   </w:style>
+  <w:style w:type="paragraph" w:styleId="Cmsor3">
+    <w:name w:val="heading 3"/>
+    <w:basedOn w:val="Norml"/>
+    <w:next w:val="Norml"/>
+    <w:link w:val="Cmsor3Char"/>
+    <w:uiPriority w:val="9"/>
+    <w:unhideWhenUsed/>
+    <w:qFormat/>
+    <w:rsid w:val="00252EC4"/>
+    <w:pPr>
+      <w:keepNext/>
+      <w:keepLines/>
+      <w:spacing w:before="40" w:after="0"/>
+      <w:outlineLvl w:val="2"/>
+    </w:pPr>
+    <w:rPr>
+      <w:rFonts w:asciiTheme="majorHAnsi" w:eastAsiaTheme="majorEastAsia" w:hAnsiTheme="majorHAnsi" w:cstheme="majorBidi"/>
+      <w:color w:val="1F3763" w:themeColor="accent1" w:themeShade="7F"/>
+      <w:sz w:val="24"/>
+      <w:szCs w:val="24"/>
+    </w:rPr>
+  </w:style>
   <w:style w:type="character" w:default="1" w:styleId="Bekezdsalapbettpusa">
     <w:name w:val="Default Paragraph Font"/>
     <w:uiPriority w:val="1"/>
-    <w:semiHidden/>
     <w:unhideWhenUsed/>
   </w:style>
   <w:style w:type="table" w:default="1" w:styleId="Normltblzat">
@@ -1391,6 +3579,20 @@
       <w:color w:val="2F5496" w:themeColor="accent1" w:themeShade="BF"/>
       <w:sz w:val="26"/>
       <w:szCs w:val="26"/>
+      <w:lang w:val="hu-HU"/>
+    </w:rPr>
+  </w:style>
+  <w:style w:type="character" w:customStyle="1" w:styleId="Cmsor3Char">
+    <w:name w:val="Címsor 3 Char"/>
+    <w:basedOn w:val="Bekezdsalapbettpusa"/>
+    <w:link w:val="Cmsor3"/>
+    <w:uiPriority w:val="9"/>
+    <w:rsid w:val="00252EC4"/>
+    <w:rPr>
+      <w:rFonts w:asciiTheme="majorHAnsi" w:eastAsiaTheme="majorEastAsia" w:hAnsiTheme="majorHAnsi" w:cstheme="majorBidi"/>
+      <w:color w:val="1F3763" w:themeColor="accent1" w:themeShade="7F"/>
+      <w:sz w:val="24"/>
+      <w:szCs w:val="24"/>
       <w:lang w:val="hu-HU"/>
     </w:rPr>
   </w:style>

</xml_diff>